<commit_message>
Feature: document de conception
</commit_message>
<xml_diff>
--- a/Analyse/Document d'analyse.docx
+++ b/Analyse/Document d'analyse.docx
@@ -142,42 +142,714 @@
           <w:rFonts w:ascii="Raleway" w:hAnsi="Raleway"/>
         </w:rPr>
       </w:pPr>
-      <w:bookmarkStart w:id="0" w:name="_GoBack"/>
+    </w:p>
+    <w:p>
+      <w:pPr>
+        <w:jc w:val="center"/>
+        <w:rPr>
+          <w:rFonts w:ascii="Raleway" w:hAnsi="Raleway"/>
+        </w:rPr>
+      </w:pPr>
+    </w:p>
+    <w:p>
+      <w:pPr>
+        <w:jc w:val="center"/>
+        <w:rPr>
+          <w:rFonts w:ascii="Raleway" w:hAnsi="Raleway"/>
+        </w:rPr>
+      </w:pPr>
+    </w:p>
+    <w:p>
+      <w:pPr>
+        <w:jc w:val="center"/>
+        <w:rPr>
+          <w:rFonts w:ascii="Raleway" w:hAnsi="Raleway"/>
+        </w:rPr>
+      </w:pPr>
+    </w:p>
+    <w:p>
+      <w:pPr>
+        <w:pStyle w:val="Titre1"/>
+        <w:rPr>
+          <w:rFonts w:ascii="Raleway" w:hAnsi="Raleway"/>
+          <w:b/>
+        </w:rPr>
+      </w:pPr>
+      <w:bookmarkStart w:id="0" w:name="_Toc19635012"/>
+      <w:proofErr w:type="spellStart"/>
+      <w:r>
+        <w:rPr>
+          <w:rFonts w:ascii="Raleway" w:hAnsi="Raleway"/>
+          <w:b/>
+        </w:rPr>
+        <w:lastRenderedPageBreak/>
+        <w:t>Versionning</w:t>
+      </w:r>
       <w:bookmarkEnd w:id="0"/>
-    </w:p>
-    <w:p>
-      <w:pPr>
-        <w:jc w:val="center"/>
-        <w:rPr>
-          <w:rFonts w:ascii="Raleway" w:hAnsi="Raleway"/>
-        </w:rPr>
-      </w:pPr>
-    </w:p>
-    <w:p>
-      <w:pPr>
-        <w:jc w:val="center"/>
-        <w:rPr>
-          <w:rFonts w:ascii="Raleway" w:hAnsi="Raleway"/>
-        </w:rPr>
-      </w:pPr>
-    </w:p>
-    <w:p>
-      <w:pPr>
-        <w:jc w:val="center"/>
-        <w:rPr>
-          <w:rFonts w:ascii="Raleway" w:hAnsi="Raleway"/>
-        </w:rPr>
-      </w:pPr>
-    </w:p>
-    <w:p>
-      <w:pPr>
-        <w:rPr>
-          <w:rFonts w:ascii="Raleway" w:hAnsi="Raleway"/>
-        </w:rPr>
-      </w:pPr>
-      <w:r>
-        <w:rPr>
-          <w:rFonts w:ascii="Raleway" w:hAnsi="Raleway"/>
+      <w:proofErr w:type="spellEnd"/>
+      <w:r>
+        <w:rPr>
+          <w:rFonts w:ascii="Raleway" w:hAnsi="Raleway"/>
+          <w:b/>
+        </w:rPr>
+        <w:t xml:space="preserve"> </w:t>
+      </w:r>
+    </w:p>
+    <w:p/>
+    <w:tbl>
+      <w:tblPr>
+        <w:tblStyle w:val="Tableausimple1"/>
+        <w:tblW w:w="0" w:type="auto"/>
+        <w:tblLook w:val="04A0" w:firstRow="1" w:lastRow="0" w:firstColumn="1" w:lastColumn="0" w:noHBand="0" w:noVBand="1"/>
+      </w:tblPr>
+      <w:tblGrid>
+        <w:gridCol w:w="3020"/>
+        <w:gridCol w:w="3021"/>
+        <w:gridCol w:w="3021"/>
+      </w:tblGrid>
+      <w:tr>
+        <w:trPr>
+          <w:cnfStyle w:val="100000000000" w:firstRow="1" w:lastRow="0" w:firstColumn="0" w:lastColumn="0" w:oddVBand="0" w:evenVBand="0" w:oddHBand="0" w:evenHBand="0" w:firstRowFirstColumn="0" w:firstRowLastColumn="0" w:lastRowFirstColumn="0" w:lastRowLastColumn="0"/>
+        </w:trPr>
+        <w:tc>
+          <w:tcPr>
+            <w:cnfStyle w:val="001000000000" w:firstRow="0" w:lastRow="0" w:firstColumn="1" w:lastColumn="0" w:oddVBand="0" w:evenVBand="0" w:oddHBand="0" w:evenHBand="0" w:firstRowFirstColumn="0" w:firstRowLastColumn="0" w:lastRowFirstColumn="0" w:lastRowLastColumn="0"/>
+            <w:tcW w:w="3020" w:type="dxa"/>
+          </w:tcPr>
+          <w:p>
+            <w:r>
+              <w:t>Version</w:t>
+            </w:r>
+          </w:p>
+        </w:tc>
+        <w:tc>
+          <w:tcPr>
+            <w:tcW w:w="3021" w:type="dxa"/>
+          </w:tcPr>
+          <w:p>
+            <w:pPr>
+              <w:cnfStyle w:val="100000000000" w:firstRow="1" w:lastRow="0" w:firstColumn="0" w:lastColumn="0" w:oddVBand="0" w:evenVBand="0" w:oddHBand="0" w:evenHBand="0" w:firstRowFirstColumn="0" w:firstRowLastColumn="0" w:lastRowFirstColumn="0" w:lastRowLastColumn="0"/>
+            </w:pPr>
+            <w:r>
+              <w:t xml:space="preserve">Auteur </w:t>
+            </w:r>
+          </w:p>
+        </w:tc>
+        <w:tc>
+          <w:tcPr>
+            <w:tcW w:w="3021" w:type="dxa"/>
+          </w:tcPr>
+          <w:p>
+            <w:pPr>
+              <w:cnfStyle w:val="100000000000" w:firstRow="1" w:lastRow="0" w:firstColumn="0" w:lastColumn="0" w:oddVBand="0" w:evenVBand="0" w:oddHBand="0" w:evenHBand="0" w:firstRowFirstColumn="0" w:firstRowLastColumn="0" w:lastRowFirstColumn="0" w:lastRowLastColumn="0"/>
+            </w:pPr>
+            <w:r>
+              <w:t>Date</w:t>
+            </w:r>
+          </w:p>
+        </w:tc>
+      </w:tr>
+      <w:tr>
+        <w:trPr>
+          <w:cnfStyle w:val="000000100000" w:firstRow="0" w:lastRow="0" w:firstColumn="0" w:lastColumn="0" w:oddVBand="0" w:evenVBand="0" w:oddHBand="1" w:evenHBand="0" w:firstRowFirstColumn="0" w:firstRowLastColumn="0" w:lastRowFirstColumn="0" w:lastRowLastColumn="0"/>
+        </w:trPr>
+        <w:tc>
+          <w:tcPr>
+            <w:cnfStyle w:val="001000000000" w:firstRow="0" w:lastRow="0" w:firstColumn="1" w:lastColumn="0" w:oddVBand="0" w:evenVBand="0" w:oddHBand="0" w:evenHBand="0" w:firstRowFirstColumn="0" w:firstRowLastColumn="0" w:lastRowFirstColumn="0" w:lastRowLastColumn="0"/>
+            <w:tcW w:w="3020" w:type="dxa"/>
+          </w:tcPr>
+          <w:p>
+            <w:r>
+              <w:t>1.0.0</w:t>
+            </w:r>
+          </w:p>
+        </w:tc>
+        <w:tc>
+          <w:tcPr>
+            <w:tcW w:w="3021" w:type="dxa"/>
+          </w:tcPr>
+          <w:p>
+            <w:pPr>
+              <w:cnfStyle w:val="000000100000" w:firstRow="0" w:lastRow="0" w:firstColumn="0" w:lastColumn="0" w:oddVBand="0" w:evenVBand="0" w:oddHBand="1" w:evenHBand="0" w:firstRowFirstColumn="0" w:firstRowLastColumn="0" w:lastRowFirstColumn="0" w:lastRowLastColumn="0"/>
+            </w:pPr>
+            <w:r>
+              <w:t>AMADOU BAKARI</w:t>
+            </w:r>
+          </w:p>
+        </w:tc>
+        <w:tc>
+          <w:tcPr>
+            <w:tcW w:w="3021" w:type="dxa"/>
+          </w:tcPr>
+          <w:p>
+            <w:pPr>
+              <w:cnfStyle w:val="000000100000" w:firstRow="0" w:lastRow="0" w:firstColumn="0" w:lastColumn="0" w:oddVBand="0" w:evenVBand="0" w:oddHBand="1" w:evenHBand="0" w:firstRowFirstColumn="0" w:firstRowLastColumn="0" w:lastRowFirstColumn="0" w:lastRowLastColumn="0"/>
+            </w:pPr>
+            <w:r>
+              <w:t>17/09/2019</w:t>
+            </w:r>
+          </w:p>
+        </w:tc>
+      </w:tr>
+    </w:tbl>
+    <w:p/>
+    <w:p/>
+    <w:p>
+      <w:pPr>
+        <w:rPr>
+          <w:rFonts w:ascii="Raleway" w:eastAsiaTheme="majorEastAsia" w:hAnsi="Raleway" w:cstheme="majorBidi"/>
+          <w:b/>
+          <w:color w:val="2E74B5" w:themeColor="accent1" w:themeShade="BF"/>
+          <w:sz w:val="32"/>
+          <w:szCs w:val="32"/>
+        </w:rPr>
+      </w:pPr>
+      <w:r>
+        <w:rPr>
+          <w:rFonts w:ascii="Raleway" w:hAnsi="Raleway"/>
+          <w:b/>
+        </w:rPr>
+        <w:br w:type="page"/>
+      </w:r>
+    </w:p>
+    <w:sdt>
+      <w:sdtPr>
+        <w:id w:val="-141429160"/>
+        <w:docPartObj>
+          <w:docPartGallery w:val="Table of Contents"/>
+          <w:docPartUnique/>
+        </w:docPartObj>
+      </w:sdtPr>
+      <w:sdtEndPr>
+        <w:rPr>
+          <w:rFonts w:asciiTheme="minorHAnsi" w:eastAsiaTheme="minorHAnsi" w:hAnsiTheme="minorHAnsi" w:cstheme="minorBidi"/>
+          <w:b/>
+          <w:bCs/>
+          <w:color w:val="auto"/>
+          <w:sz w:val="22"/>
+          <w:szCs w:val="22"/>
+          <w:lang w:eastAsia="en-US"/>
+        </w:rPr>
+      </w:sdtEndPr>
+      <w:sdtContent>
+        <w:p>
+          <w:pPr>
+            <w:pStyle w:val="En-ttedetabledesmatires"/>
+            <w:spacing w:line="360" w:lineRule="auto"/>
+            <w:rPr>
+              <w:rFonts w:ascii="Raleway Thin" w:hAnsi="Raleway Thin"/>
+              <w:b/>
+            </w:rPr>
+          </w:pPr>
+          <w:r>
+            <w:rPr>
+              <w:rFonts w:ascii="Raleway Thin" w:hAnsi="Raleway Thin"/>
+              <w:b/>
+            </w:rPr>
+            <w:t>Table des matières</w:t>
+          </w:r>
+        </w:p>
+        <w:p>
+          <w:pPr>
+            <w:pStyle w:val="TM1"/>
+            <w:tabs>
+              <w:tab w:val="right" w:leader="dot" w:pos="9062"/>
+            </w:tabs>
+            <w:spacing w:line="360" w:lineRule="auto"/>
+            <w:rPr>
+              <w:rFonts w:ascii="Raleway Thin" w:hAnsi="Raleway Thin"/>
+              <w:noProof/>
+              <w:sz w:val="24"/>
+              <w:szCs w:val="24"/>
+            </w:rPr>
+          </w:pPr>
+          <w:r>
+            <w:rPr>
+              <w:rFonts w:ascii="Raleway Thin" w:hAnsi="Raleway Thin"/>
+              <w:sz w:val="24"/>
+              <w:szCs w:val="24"/>
+            </w:rPr>
+            <w:fldChar w:fldCharType="begin"/>
+          </w:r>
+          <w:r>
+            <w:rPr>
+              <w:rFonts w:ascii="Raleway Thin" w:hAnsi="Raleway Thin"/>
+              <w:sz w:val="24"/>
+              <w:szCs w:val="24"/>
+            </w:rPr>
+            <w:instrText xml:space="preserve"> TOC \o "1-3" \h \z \u </w:instrText>
+          </w:r>
+          <w:r>
+            <w:rPr>
+              <w:rFonts w:ascii="Raleway Thin" w:hAnsi="Raleway Thin"/>
+              <w:sz w:val="24"/>
+              <w:szCs w:val="24"/>
+            </w:rPr>
+            <w:fldChar w:fldCharType="separate"/>
+          </w:r>
+          <w:hyperlink w:anchor="_Toc19635012" w:history="1">
+            <w:r>
+              <w:rPr>
+                <w:rStyle w:val="Lienhypertexte"/>
+                <w:rFonts w:ascii="Raleway Thin" w:hAnsi="Raleway Thin"/>
+                <w:b/>
+                <w:noProof/>
+                <w:sz w:val="24"/>
+                <w:szCs w:val="24"/>
+              </w:rPr>
+              <w:t>Versionning</w:t>
+            </w:r>
+            <w:r>
+              <w:rPr>
+                <w:rFonts w:ascii="Raleway Thin" w:hAnsi="Raleway Thin"/>
+                <w:noProof/>
+                <w:webHidden/>
+                <w:sz w:val="24"/>
+                <w:szCs w:val="24"/>
+              </w:rPr>
+              <w:tab/>
+            </w:r>
+            <w:r>
+              <w:rPr>
+                <w:rFonts w:ascii="Raleway Thin" w:hAnsi="Raleway Thin"/>
+                <w:noProof/>
+                <w:webHidden/>
+                <w:sz w:val="24"/>
+                <w:szCs w:val="24"/>
+              </w:rPr>
+              <w:fldChar w:fldCharType="begin"/>
+            </w:r>
+            <w:r>
+              <w:rPr>
+                <w:rFonts w:ascii="Raleway Thin" w:hAnsi="Raleway Thin"/>
+                <w:noProof/>
+                <w:webHidden/>
+                <w:sz w:val="24"/>
+                <w:szCs w:val="24"/>
+              </w:rPr>
+              <w:instrText xml:space="preserve"> PAGEREF _Toc19635012 \h </w:instrText>
+            </w:r>
+            <w:r>
+              <w:rPr>
+                <w:rFonts w:ascii="Raleway Thin" w:hAnsi="Raleway Thin"/>
+                <w:noProof/>
+                <w:webHidden/>
+                <w:sz w:val="24"/>
+                <w:szCs w:val="24"/>
+              </w:rPr>
+            </w:r>
+            <w:r>
+              <w:rPr>
+                <w:rFonts w:ascii="Raleway Thin" w:hAnsi="Raleway Thin"/>
+                <w:noProof/>
+                <w:webHidden/>
+                <w:sz w:val="24"/>
+                <w:szCs w:val="24"/>
+              </w:rPr>
+              <w:fldChar w:fldCharType="separate"/>
+            </w:r>
+            <w:r>
+              <w:rPr>
+                <w:rFonts w:ascii="Raleway Thin" w:hAnsi="Raleway Thin"/>
+                <w:noProof/>
+                <w:webHidden/>
+                <w:sz w:val="24"/>
+                <w:szCs w:val="24"/>
+              </w:rPr>
+              <w:t>2</w:t>
+            </w:r>
+            <w:r>
+              <w:rPr>
+                <w:rFonts w:ascii="Raleway Thin" w:hAnsi="Raleway Thin"/>
+                <w:noProof/>
+                <w:webHidden/>
+                <w:sz w:val="24"/>
+                <w:szCs w:val="24"/>
+              </w:rPr>
+              <w:fldChar w:fldCharType="end"/>
+            </w:r>
+          </w:hyperlink>
+        </w:p>
+        <w:p>
+          <w:pPr>
+            <w:pStyle w:val="TM1"/>
+            <w:tabs>
+              <w:tab w:val="right" w:leader="dot" w:pos="9062"/>
+            </w:tabs>
+            <w:spacing w:line="360" w:lineRule="auto"/>
+            <w:rPr>
+              <w:rFonts w:ascii="Raleway Thin" w:hAnsi="Raleway Thin"/>
+              <w:noProof/>
+              <w:sz w:val="24"/>
+              <w:szCs w:val="24"/>
+            </w:rPr>
+          </w:pPr>
+          <w:hyperlink w:anchor="_Toc19635013" w:history="1">
+            <w:r>
+              <w:rPr>
+                <w:rStyle w:val="Lienhypertexte"/>
+                <w:rFonts w:ascii="Raleway Thin" w:hAnsi="Raleway Thin"/>
+                <w:b/>
+                <w:noProof/>
+                <w:sz w:val="24"/>
+                <w:szCs w:val="24"/>
+              </w:rPr>
+              <w:t>Introduction</w:t>
+            </w:r>
+            <w:r>
+              <w:rPr>
+                <w:rFonts w:ascii="Raleway Thin" w:hAnsi="Raleway Thin"/>
+                <w:noProof/>
+                <w:webHidden/>
+                <w:sz w:val="24"/>
+                <w:szCs w:val="24"/>
+              </w:rPr>
+              <w:tab/>
+            </w:r>
+            <w:r>
+              <w:rPr>
+                <w:rFonts w:ascii="Raleway Thin" w:hAnsi="Raleway Thin"/>
+                <w:noProof/>
+                <w:webHidden/>
+                <w:sz w:val="24"/>
+                <w:szCs w:val="24"/>
+              </w:rPr>
+              <w:fldChar w:fldCharType="begin"/>
+            </w:r>
+            <w:r>
+              <w:rPr>
+                <w:rFonts w:ascii="Raleway Thin" w:hAnsi="Raleway Thin"/>
+                <w:noProof/>
+                <w:webHidden/>
+                <w:sz w:val="24"/>
+                <w:szCs w:val="24"/>
+              </w:rPr>
+              <w:instrText xml:space="preserve"> PAGEREF _Toc19635013 \h </w:instrText>
+            </w:r>
+            <w:r>
+              <w:rPr>
+                <w:rFonts w:ascii="Raleway Thin" w:hAnsi="Raleway Thin"/>
+                <w:noProof/>
+                <w:webHidden/>
+                <w:sz w:val="24"/>
+                <w:szCs w:val="24"/>
+              </w:rPr>
+            </w:r>
+            <w:r>
+              <w:rPr>
+                <w:rFonts w:ascii="Raleway Thin" w:hAnsi="Raleway Thin"/>
+                <w:noProof/>
+                <w:webHidden/>
+                <w:sz w:val="24"/>
+                <w:szCs w:val="24"/>
+              </w:rPr>
+              <w:fldChar w:fldCharType="separate"/>
+            </w:r>
+            <w:r>
+              <w:rPr>
+                <w:rFonts w:ascii="Raleway Thin" w:hAnsi="Raleway Thin"/>
+                <w:noProof/>
+                <w:webHidden/>
+                <w:sz w:val="24"/>
+                <w:szCs w:val="24"/>
+              </w:rPr>
+              <w:t>4</w:t>
+            </w:r>
+            <w:r>
+              <w:rPr>
+                <w:rFonts w:ascii="Raleway Thin" w:hAnsi="Raleway Thin"/>
+                <w:noProof/>
+                <w:webHidden/>
+                <w:sz w:val="24"/>
+                <w:szCs w:val="24"/>
+              </w:rPr>
+              <w:fldChar w:fldCharType="end"/>
+            </w:r>
+          </w:hyperlink>
+        </w:p>
+        <w:p>
+          <w:pPr>
+            <w:pStyle w:val="TM1"/>
+            <w:tabs>
+              <w:tab w:val="right" w:leader="dot" w:pos="9062"/>
+            </w:tabs>
+            <w:spacing w:line="360" w:lineRule="auto"/>
+            <w:rPr>
+              <w:rFonts w:ascii="Raleway Thin" w:hAnsi="Raleway Thin"/>
+              <w:noProof/>
+              <w:sz w:val="24"/>
+              <w:szCs w:val="24"/>
+            </w:rPr>
+          </w:pPr>
+          <w:hyperlink w:anchor="_Toc19635014" w:history="1">
+            <w:r>
+              <w:rPr>
+                <w:rStyle w:val="Lienhypertexte"/>
+                <w:rFonts w:ascii="Raleway Thin" w:hAnsi="Raleway Thin"/>
+                <w:b/>
+                <w:noProof/>
+                <w:sz w:val="24"/>
+                <w:szCs w:val="24"/>
+              </w:rPr>
+              <w:t>Objectif</w:t>
+            </w:r>
+            <w:r>
+              <w:rPr>
+                <w:rFonts w:ascii="Raleway Thin" w:hAnsi="Raleway Thin"/>
+                <w:noProof/>
+                <w:webHidden/>
+                <w:sz w:val="24"/>
+                <w:szCs w:val="24"/>
+              </w:rPr>
+              <w:tab/>
+            </w:r>
+            <w:r>
+              <w:rPr>
+                <w:rFonts w:ascii="Raleway Thin" w:hAnsi="Raleway Thin"/>
+                <w:noProof/>
+                <w:webHidden/>
+                <w:sz w:val="24"/>
+                <w:szCs w:val="24"/>
+              </w:rPr>
+              <w:fldChar w:fldCharType="begin"/>
+            </w:r>
+            <w:r>
+              <w:rPr>
+                <w:rFonts w:ascii="Raleway Thin" w:hAnsi="Raleway Thin"/>
+                <w:noProof/>
+                <w:webHidden/>
+                <w:sz w:val="24"/>
+                <w:szCs w:val="24"/>
+              </w:rPr>
+              <w:instrText xml:space="preserve"> PAGEREF _Toc19635014 \h </w:instrText>
+            </w:r>
+            <w:r>
+              <w:rPr>
+                <w:rFonts w:ascii="Raleway Thin" w:hAnsi="Raleway Thin"/>
+                <w:noProof/>
+                <w:webHidden/>
+                <w:sz w:val="24"/>
+                <w:szCs w:val="24"/>
+              </w:rPr>
+            </w:r>
+            <w:r>
+              <w:rPr>
+                <w:rFonts w:ascii="Raleway Thin" w:hAnsi="Raleway Thin"/>
+                <w:noProof/>
+                <w:webHidden/>
+                <w:sz w:val="24"/>
+                <w:szCs w:val="24"/>
+              </w:rPr>
+              <w:fldChar w:fldCharType="separate"/>
+            </w:r>
+            <w:r>
+              <w:rPr>
+                <w:rFonts w:ascii="Raleway Thin" w:hAnsi="Raleway Thin"/>
+                <w:noProof/>
+                <w:webHidden/>
+                <w:sz w:val="24"/>
+                <w:szCs w:val="24"/>
+              </w:rPr>
+              <w:t>5</w:t>
+            </w:r>
+            <w:r>
+              <w:rPr>
+                <w:rFonts w:ascii="Raleway Thin" w:hAnsi="Raleway Thin"/>
+                <w:noProof/>
+                <w:webHidden/>
+                <w:sz w:val="24"/>
+                <w:szCs w:val="24"/>
+              </w:rPr>
+              <w:fldChar w:fldCharType="end"/>
+            </w:r>
+          </w:hyperlink>
+        </w:p>
+        <w:p>
+          <w:pPr>
+            <w:pStyle w:val="TM1"/>
+            <w:tabs>
+              <w:tab w:val="right" w:leader="dot" w:pos="9062"/>
+            </w:tabs>
+            <w:spacing w:line="360" w:lineRule="auto"/>
+            <w:rPr>
+              <w:rFonts w:ascii="Raleway Thin" w:hAnsi="Raleway Thin"/>
+              <w:noProof/>
+              <w:sz w:val="24"/>
+              <w:szCs w:val="24"/>
+            </w:rPr>
+          </w:pPr>
+          <w:hyperlink w:anchor="_Toc19635015" w:history="1">
+            <w:r>
+              <w:rPr>
+                <w:rStyle w:val="Lienhypertexte"/>
+                <w:rFonts w:ascii="Raleway Thin" w:hAnsi="Raleway Thin"/>
+                <w:b/>
+                <w:noProof/>
+                <w:sz w:val="24"/>
+                <w:szCs w:val="24"/>
+              </w:rPr>
+              <w:t>Analyse des besoins</w:t>
+            </w:r>
+            <w:r>
+              <w:rPr>
+                <w:rFonts w:ascii="Raleway Thin" w:hAnsi="Raleway Thin"/>
+                <w:noProof/>
+                <w:webHidden/>
+                <w:sz w:val="24"/>
+                <w:szCs w:val="24"/>
+              </w:rPr>
+              <w:tab/>
+            </w:r>
+            <w:r>
+              <w:rPr>
+                <w:rFonts w:ascii="Raleway Thin" w:hAnsi="Raleway Thin"/>
+                <w:noProof/>
+                <w:webHidden/>
+                <w:sz w:val="24"/>
+                <w:szCs w:val="24"/>
+              </w:rPr>
+              <w:fldChar w:fldCharType="begin"/>
+            </w:r>
+            <w:r>
+              <w:rPr>
+                <w:rFonts w:ascii="Raleway Thin" w:hAnsi="Raleway Thin"/>
+                <w:noProof/>
+                <w:webHidden/>
+                <w:sz w:val="24"/>
+                <w:szCs w:val="24"/>
+              </w:rPr>
+              <w:instrText xml:space="preserve"> PAGEREF _Toc19635015 \h </w:instrText>
+            </w:r>
+            <w:r>
+              <w:rPr>
+                <w:rFonts w:ascii="Raleway Thin" w:hAnsi="Raleway Thin"/>
+                <w:noProof/>
+                <w:webHidden/>
+                <w:sz w:val="24"/>
+                <w:szCs w:val="24"/>
+              </w:rPr>
+            </w:r>
+            <w:r>
+              <w:rPr>
+                <w:rFonts w:ascii="Raleway Thin" w:hAnsi="Raleway Thin"/>
+                <w:noProof/>
+                <w:webHidden/>
+                <w:sz w:val="24"/>
+                <w:szCs w:val="24"/>
+              </w:rPr>
+              <w:fldChar w:fldCharType="separate"/>
+            </w:r>
+            <w:r>
+              <w:rPr>
+                <w:rFonts w:ascii="Raleway Thin" w:hAnsi="Raleway Thin"/>
+                <w:noProof/>
+                <w:webHidden/>
+                <w:sz w:val="24"/>
+                <w:szCs w:val="24"/>
+              </w:rPr>
+              <w:t>6</w:t>
+            </w:r>
+            <w:r>
+              <w:rPr>
+                <w:rFonts w:ascii="Raleway Thin" w:hAnsi="Raleway Thin"/>
+                <w:noProof/>
+                <w:webHidden/>
+                <w:sz w:val="24"/>
+                <w:szCs w:val="24"/>
+              </w:rPr>
+              <w:fldChar w:fldCharType="end"/>
+            </w:r>
+          </w:hyperlink>
+        </w:p>
+        <w:p>
+          <w:pPr>
+            <w:spacing w:line="360" w:lineRule="auto"/>
+          </w:pPr>
+          <w:r>
+            <w:rPr>
+              <w:rFonts w:ascii="Raleway Thin" w:hAnsi="Raleway Thin"/>
+              <w:b/>
+              <w:bCs/>
+              <w:sz w:val="24"/>
+              <w:szCs w:val="24"/>
+            </w:rPr>
+            <w:fldChar w:fldCharType="end"/>
+          </w:r>
+        </w:p>
+      </w:sdtContent>
+    </w:sdt>
+    <w:p>
+      <w:pPr>
+        <w:pStyle w:val="Titre1"/>
+        <w:rPr>
+          <w:rFonts w:ascii="Raleway" w:hAnsi="Raleway"/>
+          <w:b/>
+        </w:rPr>
+      </w:pPr>
+    </w:p>
+    <w:p>
+      <w:pPr>
+        <w:rPr>
+          <w:rFonts w:ascii="Raleway" w:eastAsiaTheme="majorEastAsia" w:hAnsi="Raleway" w:cstheme="majorBidi"/>
+          <w:b/>
+          <w:color w:val="2E74B5" w:themeColor="accent1" w:themeShade="BF"/>
+          <w:sz w:val="32"/>
+          <w:szCs w:val="32"/>
+        </w:rPr>
+      </w:pPr>
+      <w:r>
+        <w:rPr>
+          <w:rFonts w:ascii="Raleway" w:hAnsi="Raleway"/>
+          <w:b/>
+        </w:rPr>
+        <w:br w:type="page"/>
+      </w:r>
+    </w:p>
+    <w:p>
+      <w:pPr>
+        <w:pStyle w:val="Titre1"/>
+        <w:rPr>
+          <w:rFonts w:ascii="Raleway" w:hAnsi="Raleway"/>
+          <w:b/>
+        </w:rPr>
+      </w:pPr>
+      <w:bookmarkStart w:id="1" w:name="_Toc19635013"/>
+      <w:r>
+        <w:rPr>
+          <w:rFonts w:ascii="Raleway" w:hAnsi="Raleway"/>
+          <w:b/>
+        </w:rPr>
+        <w:lastRenderedPageBreak/>
+        <w:t>Introduction</w:t>
+      </w:r>
+      <w:bookmarkEnd w:id="1"/>
+    </w:p>
+    <w:p>
+      <w:pPr>
+        <w:rPr>
+          <w:rFonts w:ascii="Raleway" w:hAnsi="Raleway"/>
+        </w:rPr>
+      </w:pPr>
+      <w:r>
+        <w:rPr>
+          <w:rFonts w:ascii="Raleway" w:hAnsi="Raleway"/>
+        </w:rPr>
+        <w:br w:type="page"/>
+      </w:r>
+    </w:p>
+    <w:p>
+      <w:pPr>
+        <w:pStyle w:val="Titre1"/>
+        <w:rPr>
+          <w:rFonts w:ascii="Raleway" w:hAnsi="Raleway"/>
+          <w:b/>
+        </w:rPr>
+      </w:pPr>
+      <w:bookmarkStart w:id="2" w:name="_Toc19635014"/>
+      <w:r>
+        <w:rPr>
+          <w:rFonts w:ascii="Raleway" w:hAnsi="Raleway"/>
+          <w:b/>
         </w:rPr>
         <w:lastRenderedPageBreak/>
         <w:t>O</w:t>
@@ -185,12 +857,15 @@
       <w:r>
         <w:rPr>
           <w:rFonts w:ascii="Raleway" w:hAnsi="Raleway"/>
+          <w:b/>
         </w:rPr>
         <w:t>bjectif</w:t>
       </w:r>
-      <w:r>
-        <w:rPr>
-          <w:rFonts w:ascii="Raleway" w:hAnsi="Raleway"/>
+      <w:bookmarkEnd w:id="2"/>
+      <w:r>
+        <w:rPr>
+          <w:rFonts w:ascii="Raleway" w:hAnsi="Raleway"/>
+          <w:b/>
         </w:rPr>
         <w:t xml:space="preserve"> </w:t>
       </w:r>
@@ -423,8 +1098,262 @@
     </w:p>
     <w:p>
       <w:pPr>
-        <w:rPr>
-          <w:rFonts w:ascii="Raleway" w:hAnsi="Raleway"/>
+        <w:pStyle w:val="Titre1"/>
+        <w:spacing w:line="360" w:lineRule="auto"/>
+        <w:rPr>
+          <w:rFonts w:ascii="Raleway" w:hAnsi="Raleway"/>
+          <w:b/>
+        </w:rPr>
+      </w:pPr>
+      <w:bookmarkStart w:id="3" w:name="_Toc19635015"/>
+      <w:r>
+        <w:rPr>
+          <w:rFonts w:ascii="Raleway" w:hAnsi="Raleway"/>
+          <w:b/>
+        </w:rPr>
+        <w:lastRenderedPageBreak/>
+        <w:t>Analyse des besoins</w:t>
+      </w:r>
+      <w:bookmarkEnd w:id="3"/>
+    </w:p>
+    <w:p>
+      <w:pPr>
+        <w:spacing w:line="360" w:lineRule="auto"/>
+        <w:jc w:val="both"/>
+        <w:rPr>
+          <w:rFonts w:ascii="Raleway Light" w:hAnsi="Raleway Light"/>
+          <w:sz w:val="24"/>
+          <w:szCs w:val="24"/>
+        </w:rPr>
+      </w:pPr>
+      <w:r>
+        <w:rPr>
+          <w:rFonts w:ascii="Raleway Light" w:hAnsi="Raleway Light"/>
+          <w:sz w:val="24"/>
+          <w:szCs w:val="24"/>
+        </w:rPr>
+        <w:t xml:space="preserve">Une bible est écrite en deux grandes versions ou parties: le nouveau testament et l’ancien testament. Chaque partie </w:t>
+      </w:r>
+      <w:proofErr w:type="spellStart"/>
+      <w:r>
+        <w:rPr>
+          <w:rFonts w:ascii="Raleway Light" w:hAnsi="Raleway Light"/>
+          <w:sz w:val="24"/>
+          <w:szCs w:val="24"/>
+        </w:rPr>
+        <w:t>a</w:t>
+      </w:r>
+      <w:proofErr w:type="spellEnd"/>
+      <w:r>
+        <w:rPr>
+          <w:rFonts w:ascii="Raleway Light" w:hAnsi="Raleway Light"/>
+          <w:sz w:val="24"/>
+          <w:szCs w:val="24"/>
+        </w:rPr>
+        <w:t xml:space="preserve"> une collection de livres (Mathieu, Marc, Jean, etc.).  Chaque livre à un ensemble de chapitres (Mathieu chapitre 1, Mathieu Chapitre 2, etc.).</w:t>
+      </w:r>
+    </w:p>
+    <w:p>
+      <w:pPr>
+        <w:spacing w:line="360" w:lineRule="auto"/>
+        <w:jc w:val="both"/>
+        <w:rPr>
+          <w:rFonts w:ascii="Raleway Light" w:hAnsi="Raleway Light"/>
+          <w:sz w:val="24"/>
+          <w:szCs w:val="24"/>
+        </w:rPr>
+      </w:pPr>
+      <w:r>
+        <w:rPr>
+          <w:rFonts w:ascii="Raleway Light" w:hAnsi="Raleway Light"/>
+          <w:sz w:val="24"/>
+          <w:szCs w:val="24"/>
+        </w:rPr>
+        <w:t xml:space="preserve">Chaque chapitre a un ensemble de versets (Mathieu chapitre 1 verset 1, Mathieu chapitre 1 verset 2, </w:t>
+      </w:r>
+      <w:proofErr w:type="spellStart"/>
+      <w:r>
+        <w:rPr>
+          <w:rFonts w:ascii="Raleway Light" w:hAnsi="Raleway Light"/>
+          <w:sz w:val="24"/>
+          <w:szCs w:val="24"/>
+        </w:rPr>
+        <w:t>etc</w:t>
+      </w:r>
+      <w:proofErr w:type="spellEnd"/>
+      <w:r>
+        <w:rPr>
+          <w:rFonts w:ascii="Raleway Light" w:hAnsi="Raleway Light"/>
+          <w:sz w:val="24"/>
+          <w:szCs w:val="24"/>
+        </w:rPr>
+        <w:t xml:space="preserve"> …)</w:t>
+      </w:r>
+      <w:r>
+        <w:rPr>
+          <w:rFonts w:ascii="Raleway Light" w:hAnsi="Raleway Light"/>
+          <w:sz w:val="24"/>
+          <w:szCs w:val="24"/>
+        </w:rPr>
+        <w:t>.</w:t>
+      </w:r>
+    </w:p>
+    <w:p>
+      <w:pPr>
+        <w:spacing w:line="360" w:lineRule="auto"/>
+        <w:jc w:val="both"/>
+        <w:rPr>
+          <w:rFonts w:ascii="Raleway Light" w:hAnsi="Raleway Light"/>
+          <w:sz w:val="24"/>
+          <w:szCs w:val="24"/>
+        </w:rPr>
+      </w:pPr>
+      <w:r>
+        <w:rPr>
+          <w:rFonts w:ascii="Raleway Light" w:hAnsi="Raleway Light"/>
+          <w:sz w:val="24"/>
+          <w:szCs w:val="24"/>
+        </w:rPr>
+        <w:t xml:space="preserve">Notre bible offre la possibilité </w:t>
+      </w:r>
+      <w:r>
+        <w:rPr>
+          <w:rFonts w:ascii="Raleway Light" w:hAnsi="Raleway Light"/>
+          <w:sz w:val="24"/>
+          <w:szCs w:val="24"/>
+        </w:rPr>
+        <w:t>de consulter les versets journaliers. Et un verset journalier peut contenir une ou plusieurs images.</w:t>
+      </w:r>
+    </w:p>
+    <w:p>
+      <w:pPr>
+        <w:spacing w:line="360" w:lineRule="auto"/>
+        <w:jc w:val="both"/>
+        <w:rPr>
+          <w:rFonts w:ascii="Raleway Light" w:hAnsi="Raleway Light"/>
+          <w:sz w:val="24"/>
+          <w:szCs w:val="24"/>
+        </w:rPr>
+      </w:pPr>
+      <w:r>
+        <w:rPr>
+          <w:rFonts w:ascii="Raleway Light" w:hAnsi="Raleway Light"/>
+          <w:sz w:val="24"/>
+          <w:szCs w:val="24"/>
+        </w:rPr>
+        <w:t>Un verset est partag</w:t>
+      </w:r>
+      <w:r>
+        <w:rPr>
+          <w:rFonts w:ascii="Raleway Light" w:hAnsi="Raleway Light"/>
+          <w:sz w:val="24"/>
+          <w:szCs w:val="24"/>
+        </w:rPr>
+        <w:t>eable via les réseaux sociaux (</w:t>
+      </w:r>
+      <w:proofErr w:type="spellStart"/>
+      <w:r>
+        <w:rPr>
+          <w:rFonts w:ascii="Raleway Light" w:hAnsi="Raleway Light"/>
+          <w:sz w:val="24"/>
+          <w:szCs w:val="24"/>
+        </w:rPr>
+        <w:t>what</w:t>
+      </w:r>
+      <w:bookmarkStart w:id="4" w:name="_GoBack"/>
+      <w:bookmarkEnd w:id="4"/>
+      <w:r>
+        <w:rPr>
+          <w:rFonts w:ascii="Raleway Light" w:hAnsi="Raleway Light"/>
+          <w:sz w:val="24"/>
+          <w:szCs w:val="24"/>
+        </w:rPr>
+        <w:t>sapp</w:t>
+      </w:r>
+      <w:proofErr w:type="spellEnd"/>
+      <w:r>
+        <w:rPr>
+          <w:rFonts w:ascii="Raleway Light" w:hAnsi="Raleway Light"/>
+          <w:sz w:val="24"/>
+          <w:szCs w:val="24"/>
+        </w:rPr>
+        <w:t xml:space="preserve">, </w:t>
+      </w:r>
+      <w:proofErr w:type="spellStart"/>
+      <w:r>
+        <w:rPr>
+          <w:rFonts w:ascii="Raleway Light" w:hAnsi="Raleway Light"/>
+          <w:sz w:val="24"/>
+          <w:szCs w:val="24"/>
+        </w:rPr>
+        <w:t>skype</w:t>
+      </w:r>
+      <w:proofErr w:type="spellEnd"/>
+      <w:r>
+        <w:rPr>
+          <w:rFonts w:ascii="Raleway Light" w:hAnsi="Raleway Light"/>
+          <w:sz w:val="24"/>
+          <w:szCs w:val="24"/>
+        </w:rPr>
+        <w:t xml:space="preserve">, </w:t>
+      </w:r>
+      <w:proofErr w:type="spellStart"/>
+      <w:r>
+        <w:rPr>
+          <w:rFonts w:ascii="Raleway Light" w:hAnsi="Raleway Light"/>
+          <w:sz w:val="24"/>
+          <w:szCs w:val="24"/>
+        </w:rPr>
+        <w:t>facebook</w:t>
+      </w:r>
+      <w:proofErr w:type="spellEnd"/>
+      <w:r>
+        <w:rPr>
+          <w:rFonts w:ascii="Raleway Light" w:hAnsi="Raleway Light"/>
+          <w:sz w:val="24"/>
+          <w:szCs w:val="24"/>
+        </w:rPr>
+        <w:t>, etc.)</w:t>
+      </w:r>
+    </w:p>
+    <w:p>
+      <w:pPr>
+        <w:spacing w:line="360" w:lineRule="auto"/>
+        <w:jc w:val="both"/>
+        <w:rPr>
+          <w:rFonts w:ascii="Raleway Light" w:hAnsi="Raleway Light"/>
+          <w:sz w:val="24"/>
+          <w:szCs w:val="24"/>
+        </w:rPr>
+      </w:pPr>
+      <w:r>
+        <w:rPr>
+          <w:rFonts w:ascii="Raleway Light" w:hAnsi="Raleway Light"/>
+          <w:sz w:val="24"/>
+          <w:szCs w:val="24"/>
+        </w:rPr>
+        <w:t>Nous devons également donner la possibilité à l’utilisateur d’établir un plan de lecture et de pouvoir prendre de notes.</w:t>
+      </w:r>
+    </w:p>
+    <w:p>
+      <w:pPr>
+        <w:spacing w:line="360" w:lineRule="auto"/>
+        <w:jc w:val="both"/>
+        <w:rPr>
+          <w:rFonts w:ascii="Raleway" w:hAnsi="Raleway"/>
+          <w:sz w:val="24"/>
+          <w:szCs w:val="24"/>
+        </w:rPr>
+      </w:pPr>
+    </w:p>
+    <w:p>
+      <w:pPr>
+        <w:spacing w:line="360" w:lineRule="auto"/>
+        <w:jc w:val="both"/>
+        <w:rPr>
+          <w:rFonts w:ascii="Raleway Light" w:hAnsi="Raleway Light"/>
+          <w:sz w:val="24"/>
+          <w:szCs w:val="24"/>
         </w:rPr>
       </w:pPr>
     </w:p>
@@ -482,6 +1411,7 @@
           <w:docPartUnique/>
         </w:docPartObj>
       </w:sdtPr>
+      <w:sdtEndPr/>
       <w:sdtContent>
         <w:r>
           <w:rPr>
@@ -553,7 +1483,7 @@
                                 <w:rPr>
                                   <w:noProof/>
                                 </w:rPr>
-                                <w:t>3</w:t>
+                                <w:t>6</w:t>
                               </w:r>
                               <w:r>
                                 <w:fldChar w:fldCharType="end"/>
@@ -616,7 +1546,7 @@
                           <w:rPr>
                             <w:noProof/>
                           </w:rPr>
-                          <w:t>3</w:t>
+                          <w:t>6</w:t>
                         </w:r>
                         <w:r>
                           <w:fldChar w:fldCharType="end"/>
@@ -1138,6 +2068,27 @@
     <w:name w:val="Normal"/>
     <w:qFormat/>
   </w:style>
+  <w:style w:type="paragraph" w:styleId="Titre1">
+    <w:name w:val="heading 1"/>
+    <w:basedOn w:val="Normal"/>
+    <w:next w:val="Normal"/>
+    <w:link w:val="Titre1Car"/>
+    <w:uiPriority w:val="9"/>
+    <w:qFormat/>
+    <w:rsid w:val="008146D9"/>
+    <w:pPr>
+      <w:keepNext/>
+      <w:keepLines/>
+      <w:spacing w:before="240" w:after="0"/>
+      <w:outlineLvl w:val="0"/>
+    </w:pPr>
+    <w:rPr>
+      <w:rFonts w:asciiTheme="majorHAnsi" w:eastAsiaTheme="majorEastAsia" w:hAnsiTheme="majorHAnsi" w:cstheme="majorBidi"/>
+      <w:color w:val="2E74B5" w:themeColor="accent1" w:themeShade="BF"/>
+      <w:sz w:val="32"/>
+      <w:szCs w:val="32"/>
+    </w:rPr>
+  </w:style>
   <w:style w:type="character" w:default="1" w:styleId="Policepardfaut">
     <w:name w:val="Default Paragraph Font"/>
     <w:uiPriority w:val="1"/>
@@ -1208,6 +2159,153 @@
     <w:link w:val="Pieddepage"/>
     <w:uiPriority w:val="99"/>
     <w:rsid w:val="00DC7F34"/>
+  </w:style>
+  <w:style w:type="character" w:customStyle="1" w:styleId="Titre1Car">
+    <w:name w:val="Titre 1 Car"/>
+    <w:basedOn w:val="Policepardfaut"/>
+    <w:link w:val="Titre1"/>
+    <w:uiPriority w:val="9"/>
+    <w:rsid w:val="008146D9"/>
+    <w:rPr>
+      <w:rFonts w:asciiTheme="majorHAnsi" w:eastAsiaTheme="majorEastAsia" w:hAnsiTheme="majorHAnsi" w:cstheme="majorBidi"/>
+      <w:color w:val="2E74B5" w:themeColor="accent1" w:themeShade="BF"/>
+      <w:sz w:val="32"/>
+      <w:szCs w:val="32"/>
+    </w:rPr>
+  </w:style>
+  <w:style w:type="table" w:styleId="Grilledutableau">
+    <w:name w:val="Table Grid"/>
+    <w:basedOn w:val="TableauNormal"/>
+    <w:uiPriority w:val="39"/>
+    <w:rsid w:val="00D76AC3"/>
+    <w:pPr>
+      <w:spacing w:after="0" w:line="240" w:lineRule="auto"/>
+    </w:pPr>
+    <w:tblPr>
+      <w:tblInd w:w="0" w:type="dxa"/>
+      <w:tblBorders>
+        <w:top w:val="single" w:sz="4" w:space="0" w:color="auto"/>
+        <w:left w:val="single" w:sz="4" w:space="0" w:color="auto"/>
+        <w:bottom w:val="single" w:sz="4" w:space="0" w:color="auto"/>
+        <w:right w:val="single" w:sz="4" w:space="0" w:color="auto"/>
+        <w:insideH w:val="single" w:sz="4" w:space="0" w:color="auto"/>
+        <w:insideV w:val="single" w:sz="4" w:space="0" w:color="auto"/>
+      </w:tblBorders>
+      <w:tblCellMar>
+        <w:top w:w="0" w:type="dxa"/>
+        <w:left w:w="108" w:type="dxa"/>
+        <w:bottom w:w="0" w:type="dxa"/>
+        <w:right w:w="108" w:type="dxa"/>
+      </w:tblCellMar>
+    </w:tblPr>
+  </w:style>
+  <w:style w:type="table" w:styleId="Tableausimple1">
+    <w:name w:val="Plain Table 1"/>
+    <w:basedOn w:val="TableauNormal"/>
+    <w:uiPriority w:val="41"/>
+    <w:rsid w:val="00D76AC3"/>
+    <w:pPr>
+      <w:spacing w:after="0" w:line="240" w:lineRule="auto"/>
+    </w:pPr>
+    <w:tblPr>
+      <w:tblStyleRowBandSize w:val="1"/>
+      <w:tblStyleColBandSize w:val="1"/>
+      <w:tblInd w:w="0" w:type="dxa"/>
+      <w:tblBorders>
+        <w:top w:val="single" w:sz="4" w:space="0" w:color="BFBFBF" w:themeColor="background1" w:themeShade="BF"/>
+        <w:left w:val="single" w:sz="4" w:space="0" w:color="BFBFBF" w:themeColor="background1" w:themeShade="BF"/>
+        <w:bottom w:val="single" w:sz="4" w:space="0" w:color="BFBFBF" w:themeColor="background1" w:themeShade="BF"/>
+        <w:right w:val="single" w:sz="4" w:space="0" w:color="BFBFBF" w:themeColor="background1" w:themeShade="BF"/>
+        <w:insideH w:val="single" w:sz="4" w:space="0" w:color="BFBFBF" w:themeColor="background1" w:themeShade="BF"/>
+        <w:insideV w:val="single" w:sz="4" w:space="0" w:color="BFBFBF" w:themeColor="background1" w:themeShade="BF"/>
+      </w:tblBorders>
+      <w:tblCellMar>
+        <w:top w:w="0" w:type="dxa"/>
+        <w:left w:w="108" w:type="dxa"/>
+        <w:bottom w:w="0" w:type="dxa"/>
+        <w:right w:w="108" w:type="dxa"/>
+      </w:tblCellMar>
+    </w:tblPr>
+    <w:tblStylePr w:type="firstRow">
+      <w:rPr>
+        <w:b/>
+        <w:bCs/>
+      </w:rPr>
+    </w:tblStylePr>
+    <w:tblStylePr w:type="lastRow">
+      <w:rPr>
+        <w:b/>
+        <w:bCs/>
+      </w:rPr>
+      <w:tblPr/>
+      <w:tcPr>
+        <w:tcBorders>
+          <w:top w:val="double" w:sz="4" w:space="0" w:color="BFBFBF" w:themeColor="background1" w:themeShade="BF"/>
+        </w:tcBorders>
+      </w:tcPr>
+    </w:tblStylePr>
+    <w:tblStylePr w:type="firstCol">
+      <w:rPr>
+        <w:b/>
+        <w:bCs/>
+      </w:rPr>
+    </w:tblStylePr>
+    <w:tblStylePr w:type="lastCol">
+      <w:rPr>
+        <w:b/>
+        <w:bCs/>
+      </w:rPr>
+    </w:tblStylePr>
+    <w:tblStylePr w:type="band1Vert">
+      <w:tblPr/>
+      <w:tcPr>
+        <w:shd w:val="clear" w:color="auto" w:fill="F2F2F2" w:themeFill="background1" w:themeFillShade="F2"/>
+      </w:tcPr>
+    </w:tblStylePr>
+    <w:tblStylePr w:type="band1Horz">
+      <w:tblPr/>
+      <w:tcPr>
+        <w:shd w:val="clear" w:color="auto" w:fill="F2F2F2" w:themeFill="background1" w:themeFillShade="F2"/>
+      </w:tcPr>
+    </w:tblStylePr>
+  </w:style>
+  <w:style w:type="paragraph" w:styleId="En-ttedetabledesmatires">
+    <w:name w:val="TOC Heading"/>
+    <w:basedOn w:val="Titre1"/>
+    <w:next w:val="Normal"/>
+    <w:uiPriority w:val="39"/>
+    <w:unhideWhenUsed/>
+    <w:qFormat/>
+    <w:rsid w:val="00A45BDB"/>
+    <w:pPr>
+      <w:outlineLvl w:val="9"/>
+    </w:pPr>
+    <w:rPr>
+      <w:lang w:eastAsia="fr-FR"/>
+    </w:rPr>
+  </w:style>
+  <w:style w:type="paragraph" w:styleId="TM1">
+    <w:name w:val="toc 1"/>
+    <w:basedOn w:val="Normal"/>
+    <w:next w:val="Normal"/>
+    <w:autoRedefine/>
+    <w:uiPriority w:val="39"/>
+    <w:unhideWhenUsed/>
+    <w:rsid w:val="00A45BDB"/>
+    <w:pPr>
+      <w:spacing w:after="100"/>
+    </w:pPr>
+  </w:style>
+  <w:style w:type="character" w:styleId="Lienhypertexte">
+    <w:name w:val="Hyperlink"/>
+    <w:basedOn w:val="Policepardfaut"/>
+    <w:uiPriority w:val="99"/>
+    <w:unhideWhenUsed/>
+    <w:rsid w:val="00A45BDB"/>
+    <w:rPr>
+      <w:color w:val="0563C1" w:themeColor="hyperlink"/>
+      <w:u w:val="single"/>
+    </w:rPr>
   </w:style>
 </w:styles>
 </file>
@@ -1478,7 +2576,7 @@
 </file>
 
 <file path=customXml/itemProps1.xml><?xml version="1.0" encoding="utf-8"?>
-<ds:datastoreItem xmlns:ds="http://schemas.openxmlformats.org/officeDocument/2006/customXml" ds:itemID="{B4B7217C-6EC4-4BC2-B19B-B71DD2B58448}">
+<ds:datastoreItem xmlns:ds="http://schemas.openxmlformats.org/officeDocument/2006/customXml" ds:itemID="{DA4F9659-8E6A-480A-B72A-0D4FF61B0CDC}">
   <ds:schemaRefs>
     <ds:schemaRef ds:uri="http://schemas.openxmlformats.org/officeDocument/2006/bibliography"/>
   </ds:schemaRefs>

</xml_diff>

<commit_message>
doc (architectural document): squeleton du projet et la structure.
</commit_message>
<xml_diff>
--- a/Analyse/Document d'analyse.docx
+++ b/Analyse/Document d'analyse.docx
@@ -1,6 +1,6 @@
 
 <file path=word/document.xml><?xml version="1.0" encoding="utf-8"?>
-<w:document xmlns:wpc="http://schemas.microsoft.com/office/word/2010/wordprocessingCanvas" xmlns:mc="http://schemas.openxmlformats.org/markup-compatibility/2006" xmlns:o="urn:schemas-microsoft-com:office:office" xmlns:r="http://schemas.openxmlformats.org/officeDocument/2006/relationships" xmlns:m="http://schemas.openxmlformats.org/officeDocument/2006/math" xmlns:v="urn:schemas-microsoft-com:vml" xmlns:wp14="http://schemas.microsoft.com/office/word/2010/wordprocessingDrawing" xmlns:wp="http://schemas.openxmlformats.org/drawingml/2006/wordprocessingDrawing" xmlns:w10="urn:schemas-microsoft-com:office:word" xmlns:w="http://schemas.openxmlformats.org/wordprocessingml/2006/main" xmlns:w14="http://schemas.microsoft.com/office/word/2010/wordml" xmlns:w15="http://schemas.microsoft.com/office/word/2012/wordml" xmlns:wpg="http://schemas.microsoft.com/office/word/2010/wordprocessingGroup" xmlns:wpi="http://schemas.microsoft.com/office/word/2010/wordprocessingInk" xmlns:wne="http://schemas.microsoft.com/office/word/2006/wordml" xmlns:wps="http://schemas.microsoft.com/office/word/2010/wordprocessingShape" mc:Ignorable="w14 w15 wp14">
+<w:document xmlns:wpc="http://schemas.microsoft.com/office/word/2010/wordprocessingCanvas" xmlns:cx="http://schemas.microsoft.com/office/drawing/2014/chartex" xmlns:mc="http://schemas.openxmlformats.org/markup-compatibility/2006" xmlns:o="urn:schemas-microsoft-com:office:office" xmlns:r="http://schemas.openxmlformats.org/officeDocument/2006/relationships" xmlns:m="http://schemas.openxmlformats.org/officeDocument/2006/math" xmlns:v="urn:schemas-microsoft-com:vml" xmlns:wp14="http://schemas.microsoft.com/office/word/2010/wordprocessingDrawing" xmlns:wp="http://schemas.openxmlformats.org/drawingml/2006/wordprocessingDrawing" xmlns:w10="urn:schemas-microsoft-com:office:word" xmlns:w="http://schemas.openxmlformats.org/wordprocessingml/2006/main" xmlns:w14="http://schemas.microsoft.com/office/word/2010/wordml" xmlns:w15="http://schemas.microsoft.com/office/word/2012/wordml" xmlns:w16se="http://schemas.microsoft.com/office/word/2015/wordml/symex" xmlns:wpg="http://schemas.microsoft.com/office/word/2010/wordprocessingGroup" xmlns:wpi="http://schemas.microsoft.com/office/word/2010/wordprocessingInk" xmlns:wne="http://schemas.microsoft.com/office/word/2006/wordml" xmlns:wps="http://schemas.microsoft.com/office/word/2010/wordprocessingShape" mc:Ignorable="w14 w15 w16se wp14">
   <w:body>
     <w:p/>
     <w:p/>
@@ -169,7 +169,7 @@
     </w:p>
     <w:p>
       <w:pPr>
-        <w:pStyle w:val="Titre1"/>
+        <w:pStyle w:val="Heading1"/>
         <w:rPr>
           <w:rFonts w:ascii="Raleway" w:hAnsi="Raleway"/>
           <w:b/>
@@ -198,52 +198,79 @@
     <w:p/>
     <w:tbl>
       <w:tblPr>
-        <w:tblStyle w:val="Tableausimple1"/>
-        <w:tblW w:w="0" w:type="auto"/>
+        <w:tblStyle w:val="PlainTable1"/>
+        <w:tblW w:w="9323" w:type="dxa"/>
         <w:tblLook w:val="04A0" w:firstRow="1" w:lastRow="0" w:firstColumn="1" w:lastColumn="0" w:noHBand="0" w:noVBand="1"/>
       </w:tblPr>
       <w:tblGrid>
-        <w:gridCol w:w="3020"/>
-        <w:gridCol w:w="3021"/>
-        <w:gridCol w:w="3021"/>
+        <w:gridCol w:w="3107"/>
+        <w:gridCol w:w="3108"/>
+        <w:gridCol w:w="3108"/>
       </w:tblGrid>
       <w:tr>
         <w:trPr>
           <w:cnfStyle w:val="100000000000" w:firstRow="1" w:lastRow="0" w:firstColumn="0" w:lastColumn="0" w:oddVBand="0" w:evenVBand="0" w:oddHBand="0" w:evenHBand="0" w:firstRowFirstColumn="0" w:firstRowLastColumn="0" w:lastRowFirstColumn="0" w:lastRowLastColumn="0"/>
+          <w:trHeight w:val="516"/>
         </w:trPr>
         <w:tc>
           <w:tcPr>
             <w:cnfStyle w:val="001000000000" w:firstRow="0" w:lastRow="0" w:firstColumn="1" w:lastColumn="0" w:oddVBand="0" w:evenVBand="0" w:oddHBand="0" w:evenHBand="0" w:firstRowFirstColumn="0" w:firstRowLastColumn="0" w:lastRowFirstColumn="0" w:lastRowLastColumn="0"/>
-            <w:tcW w:w="3020" w:type="dxa"/>
+            <w:tcW w:w="3107" w:type="dxa"/>
           </w:tcPr>
           <w:p>
-            <w:r>
+            <w:pPr>
+              <w:rPr>
+                <w:rFonts w:ascii="Raleway Thin" w:hAnsi="Raleway Thin"/>
+                <w:sz w:val="24"/>
+              </w:rPr>
+            </w:pPr>
+            <w:r>
+              <w:rPr>
+                <w:rFonts w:ascii="Raleway Thin" w:hAnsi="Raleway Thin"/>
+                <w:sz w:val="24"/>
+              </w:rPr>
               <w:t>Version</w:t>
             </w:r>
           </w:p>
         </w:tc>
         <w:tc>
           <w:tcPr>
-            <w:tcW w:w="3021" w:type="dxa"/>
+            <w:tcW w:w="3108" w:type="dxa"/>
           </w:tcPr>
           <w:p>
             <w:pPr>
               <w:cnfStyle w:val="100000000000" w:firstRow="1" w:lastRow="0" w:firstColumn="0" w:lastColumn="0" w:oddVBand="0" w:evenVBand="0" w:oddHBand="0" w:evenHBand="0" w:firstRowFirstColumn="0" w:firstRowLastColumn="0" w:lastRowFirstColumn="0" w:lastRowLastColumn="0"/>
+              <w:rPr>
+                <w:rFonts w:ascii="Raleway Thin" w:hAnsi="Raleway Thin"/>
+                <w:sz w:val="24"/>
+              </w:rPr>
             </w:pPr>
             <w:r>
+              <w:rPr>
+                <w:rFonts w:ascii="Raleway Thin" w:hAnsi="Raleway Thin"/>
+                <w:sz w:val="24"/>
+              </w:rPr>
               <w:t xml:space="preserve">Auteur </w:t>
             </w:r>
           </w:p>
         </w:tc>
         <w:tc>
           <w:tcPr>
-            <w:tcW w:w="3021" w:type="dxa"/>
+            <w:tcW w:w="3108" w:type="dxa"/>
           </w:tcPr>
           <w:p>
             <w:pPr>
               <w:cnfStyle w:val="100000000000" w:firstRow="1" w:lastRow="0" w:firstColumn="0" w:lastColumn="0" w:oddVBand="0" w:evenVBand="0" w:oddHBand="0" w:evenHBand="0" w:firstRowFirstColumn="0" w:firstRowLastColumn="0" w:lastRowFirstColumn="0" w:lastRowLastColumn="0"/>
+              <w:rPr>
+                <w:rFonts w:ascii="Raleway Thin" w:hAnsi="Raleway Thin"/>
+                <w:sz w:val="24"/>
+              </w:rPr>
             </w:pPr>
             <w:r>
+              <w:rPr>
+                <w:rFonts w:ascii="Raleway Thin" w:hAnsi="Raleway Thin"/>
+                <w:sz w:val="24"/>
+              </w:rPr>
               <w:t>Date</w:t>
             </w:r>
           </w:p>
@@ -252,40 +279,67 @@
       <w:tr>
         <w:trPr>
           <w:cnfStyle w:val="000000100000" w:firstRow="0" w:lastRow="0" w:firstColumn="0" w:lastColumn="0" w:oddVBand="0" w:evenVBand="0" w:oddHBand="1" w:evenHBand="0" w:firstRowFirstColumn="0" w:firstRowLastColumn="0" w:lastRowFirstColumn="0" w:lastRowLastColumn="0"/>
+          <w:trHeight w:val="481"/>
         </w:trPr>
         <w:tc>
           <w:tcPr>
             <w:cnfStyle w:val="001000000000" w:firstRow="0" w:lastRow="0" w:firstColumn="1" w:lastColumn="0" w:oddVBand="0" w:evenVBand="0" w:oddHBand="0" w:evenHBand="0" w:firstRowFirstColumn="0" w:firstRowLastColumn="0" w:lastRowFirstColumn="0" w:lastRowLastColumn="0"/>
-            <w:tcW w:w="3020" w:type="dxa"/>
+            <w:tcW w:w="3107" w:type="dxa"/>
           </w:tcPr>
           <w:p>
-            <w:r>
+            <w:pPr>
+              <w:rPr>
+                <w:rFonts w:ascii="Raleway Thin" w:hAnsi="Raleway Thin"/>
+                <w:sz w:val="24"/>
+              </w:rPr>
+            </w:pPr>
+            <w:r>
+              <w:rPr>
+                <w:rFonts w:ascii="Raleway Thin" w:hAnsi="Raleway Thin"/>
+                <w:sz w:val="24"/>
+              </w:rPr>
               <w:t>1.0.0</w:t>
             </w:r>
           </w:p>
         </w:tc>
         <w:tc>
           <w:tcPr>
-            <w:tcW w:w="3021" w:type="dxa"/>
+            <w:tcW w:w="3108" w:type="dxa"/>
           </w:tcPr>
           <w:p>
             <w:pPr>
               <w:cnfStyle w:val="000000100000" w:firstRow="0" w:lastRow="0" w:firstColumn="0" w:lastColumn="0" w:oddVBand="0" w:evenVBand="0" w:oddHBand="1" w:evenHBand="0" w:firstRowFirstColumn="0" w:firstRowLastColumn="0" w:lastRowFirstColumn="0" w:lastRowLastColumn="0"/>
+              <w:rPr>
+                <w:rFonts w:ascii="Raleway Thin" w:hAnsi="Raleway Thin"/>
+                <w:sz w:val="24"/>
+              </w:rPr>
             </w:pPr>
             <w:r>
+              <w:rPr>
+                <w:rFonts w:ascii="Raleway Thin" w:hAnsi="Raleway Thin"/>
+                <w:sz w:val="24"/>
+              </w:rPr>
               <w:t>AMADOU BAKARI</w:t>
             </w:r>
           </w:p>
         </w:tc>
         <w:tc>
           <w:tcPr>
-            <w:tcW w:w="3021" w:type="dxa"/>
+            <w:tcW w:w="3108" w:type="dxa"/>
           </w:tcPr>
           <w:p>
             <w:pPr>
               <w:cnfStyle w:val="000000100000" w:firstRow="0" w:lastRow="0" w:firstColumn="0" w:lastColumn="0" w:oddVBand="0" w:evenVBand="0" w:oddHBand="1" w:evenHBand="0" w:firstRowFirstColumn="0" w:firstRowLastColumn="0" w:lastRowFirstColumn="0" w:lastRowLastColumn="0"/>
+              <w:rPr>
+                <w:rFonts w:ascii="Raleway Thin" w:hAnsi="Raleway Thin"/>
+                <w:sz w:val="24"/>
+              </w:rPr>
             </w:pPr>
             <w:r>
+              <w:rPr>
+                <w:rFonts w:ascii="Raleway Thin" w:hAnsi="Raleway Thin"/>
+                <w:sz w:val="24"/>
+              </w:rPr>
               <w:t>17/09/2019</w:t>
             </w:r>
           </w:p>
@@ -311,9 +365,18 @@
         </w:rPr>
         <w:br w:type="page"/>
       </w:r>
+      <w:bookmarkStart w:id="1" w:name="_GoBack"/>
+      <w:bookmarkEnd w:id="1"/>
     </w:p>
     <w:sdt>
       <w:sdtPr>
+        <w:rPr>
+          <w:rFonts w:asciiTheme="minorHAnsi" w:eastAsiaTheme="minorHAnsi" w:hAnsiTheme="minorHAnsi" w:cstheme="minorBidi"/>
+          <w:color w:val="auto"/>
+          <w:sz w:val="22"/>
+          <w:szCs w:val="22"/>
+          <w:lang w:eastAsia="en-US"/>
+        </w:rPr>
         <w:id w:val="-141429160"/>
         <w:docPartObj>
           <w:docPartGallery w:val="Table of Contents"/>
@@ -322,36 +385,29 @@
       </w:sdtPr>
       <w:sdtEndPr>
         <w:rPr>
-          <w:rFonts w:asciiTheme="minorHAnsi" w:eastAsiaTheme="minorHAnsi" w:hAnsiTheme="minorHAnsi" w:cstheme="minorBidi"/>
           <w:b/>
           <w:bCs/>
-          <w:color w:val="auto"/>
-          <w:sz w:val="22"/>
-          <w:szCs w:val="22"/>
-          <w:lang w:eastAsia="en-US"/>
         </w:rPr>
       </w:sdtEndPr>
       <w:sdtContent>
         <w:p>
           <w:pPr>
-            <w:pStyle w:val="En-ttedetabledesmatires"/>
+            <w:pStyle w:val="TOCHeading"/>
             <w:spacing w:line="360" w:lineRule="auto"/>
             <w:rPr>
               <w:rFonts w:ascii="Raleway Thin" w:hAnsi="Raleway Thin"/>
-              <w:b/>
             </w:rPr>
           </w:pPr>
           <w:r>
             <w:rPr>
               <w:rFonts w:ascii="Raleway Thin" w:hAnsi="Raleway Thin"/>
-              <w:b/>
             </w:rPr>
             <w:t>Table des matières</w:t>
           </w:r>
         </w:p>
         <w:p>
           <w:pPr>
-            <w:pStyle w:val="TM1"/>
+            <w:pStyle w:val="TOC1"/>
             <w:tabs>
               <w:tab w:val="right" w:leader="dot" w:pos="9062"/>
             </w:tabs>
@@ -390,9 +446,8 @@
           <w:hyperlink w:anchor="_Toc19635012" w:history="1">
             <w:r>
               <w:rPr>
-                <w:rStyle w:val="Lienhypertexte"/>
-                <w:rFonts w:ascii="Raleway Thin" w:hAnsi="Raleway Thin"/>
-                <w:b/>
+                <w:rStyle w:val="Hyperlink"/>
+                <w:rFonts w:ascii="Raleway Thin" w:hAnsi="Raleway Thin"/>
                 <w:noProof/>
                 <w:sz w:val="24"/>
                 <w:szCs w:val="24"/>
@@ -472,7 +527,7 @@
         </w:p>
         <w:p>
           <w:pPr>
-            <w:pStyle w:val="TM1"/>
+            <w:pStyle w:val="TOC1"/>
             <w:tabs>
               <w:tab w:val="right" w:leader="dot" w:pos="9062"/>
             </w:tabs>
@@ -487,9 +542,8 @@
           <w:hyperlink w:anchor="_Toc19635013" w:history="1">
             <w:r>
               <w:rPr>
-                <w:rStyle w:val="Lienhypertexte"/>
-                <w:rFonts w:ascii="Raleway Thin" w:hAnsi="Raleway Thin"/>
-                <w:b/>
+                <w:rStyle w:val="Hyperlink"/>
+                <w:rFonts w:ascii="Raleway Thin" w:hAnsi="Raleway Thin"/>
                 <w:noProof/>
                 <w:sz w:val="24"/>
                 <w:szCs w:val="24"/>
@@ -569,7 +623,7 @@
         </w:p>
         <w:p>
           <w:pPr>
-            <w:pStyle w:val="TM1"/>
+            <w:pStyle w:val="TOC1"/>
             <w:tabs>
               <w:tab w:val="right" w:leader="dot" w:pos="9062"/>
             </w:tabs>
@@ -584,9 +638,8 @@
           <w:hyperlink w:anchor="_Toc19635014" w:history="1">
             <w:r>
               <w:rPr>
-                <w:rStyle w:val="Lienhypertexte"/>
-                <w:rFonts w:ascii="Raleway Thin" w:hAnsi="Raleway Thin"/>
-                <w:b/>
+                <w:rStyle w:val="Hyperlink"/>
+                <w:rFonts w:ascii="Raleway Thin" w:hAnsi="Raleway Thin"/>
                 <w:noProof/>
                 <w:sz w:val="24"/>
                 <w:szCs w:val="24"/>
@@ -666,7 +719,7 @@
         </w:p>
         <w:p>
           <w:pPr>
-            <w:pStyle w:val="TM1"/>
+            <w:pStyle w:val="TOC1"/>
             <w:tabs>
               <w:tab w:val="right" w:leader="dot" w:pos="9062"/>
             </w:tabs>
@@ -681,9 +734,8 @@
           <w:hyperlink w:anchor="_Toc19635015" w:history="1">
             <w:r>
               <w:rPr>
-                <w:rStyle w:val="Lienhypertexte"/>
-                <w:rFonts w:ascii="Raleway Thin" w:hAnsi="Raleway Thin"/>
-                <w:b/>
+                <w:rStyle w:val="Hyperlink"/>
+                <w:rFonts w:ascii="Raleway Thin" w:hAnsi="Raleway Thin"/>
                 <w:noProof/>
                 <w:sz w:val="24"/>
                 <w:szCs w:val="24"/>
@@ -768,7 +820,6 @@
           <w:r>
             <w:rPr>
               <w:rFonts w:ascii="Raleway Thin" w:hAnsi="Raleway Thin"/>
-              <w:b/>
               <w:bCs/>
               <w:sz w:val="24"/>
               <w:szCs w:val="24"/>
@@ -780,7 +831,6 @@
     </w:sdt>
     <w:p>
       <w:pPr>
-        <w:pStyle w:val="Titre1"/>
         <w:rPr>
           <w:rFonts w:ascii="Raleway" w:hAnsi="Raleway"/>
           <w:b/>
@@ -807,13 +857,13 @@
     </w:p>
     <w:p>
       <w:pPr>
-        <w:pStyle w:val="Titre1"/>
+        <w:pStyle w:val="Heading1"/>
         <w:rPr>
           <w:rFonts w:ascii="Raleway" w:hAnsi="Raleway"/>
           <w:b/>
         </w:rPr>
       </w:pPr>
-      <w:bookmarkStart w:id="1" w:name="_Toc19635013"/>
+      <w:bookmarkStart w:id="2" w:name="_Toc19635013"/>
       <w:r>
         <w:rPr>
           <w:rFonts w:ascii="Raleway" w:hAnsi="Raleway"/>
@@ -822,7 +872,7 @@
         <w:lastRenderedPageBreak/>
         <w:t>Introduction</w:t>
       </w:r>
-      <w:bookmarkEnd w:id="1"/>
+      <w:bookmarkEnd w:id="2"/>
     </w:p>
     <w:p>
       <w:pPr>
@@ -839,13 +889,13 @@
     </w:p>
     <w:p>
       <w:pPr>
-        <w:pStyle w:val="Titre1"/>
+        <w:pStyle w:val="Heading1"/>
         <w:rPr>
           <w:rFonts w:ascii="Raleway" w:hAnsi="Raleway"/>
           <w:b/>
         </w:rPr>
       </w:pPr>
-      <w:bookmarkStart w:id="2" w:name="_Toc19635014"/>
+      <w:bookmarkStart w:id="3" w:name="_Toc19635014"/>
       <w:r>
         <w:rPr>
           <w:rFonts w:ascii="Raleway" w:hAnsi="Raleway"/>
@@ -861,7 +911,7 @@
         </w:rPr>
         <w:t>bjectif</w:t>
       </w:r>
-      <w:bookmarkEnd w:id="2"/>
+      <w:bookmarkEnd w:id="3"/>
       <w:r>
         <w:rPr>
           <w:rFonts w:ascii="Raleway" w:hAnsi="Raleway"/>
@@ -1089,7 +1139,7 @@
           <w:footerReference w:type="default" r:id="rId7"/>
           <w:pgSz w:w="11906" w:h="16838"/>
           <w:pgMar w:top="1417" w:right="1417" w:bottom="1417" w:left="1417" w:header="708" w:footer="708" w:gutter="0"/>
-          <w:pgNumType w:start="1"/>
+          <w:pgNumType w:fmt="lowerRoman" w:start="1"/>
           <w:cols w:space="708"/>
           <w:titlePg/>
           <w:docGrid w:linePitch="360"/>
@@ -1098,14 +1148,14 @@
     </w:p>
     <w:p>
       <w:pPr>
-        <w:pStyle w:val="Titre1"/>
+        <w:pStyle w:val="Heading1"/>
         <w:spacing w:line="360" w:lineRule="auto"/>
         <w:rPr>
           <w:rFonts w:ascii="Raleway" w:hAnsi="Raleway"/>
           <w:b/>
         </w:rPr>
       </w:pPr>
-      <w:bookmarkStart w:id="3" w:name="_Toc19635015"/>
+      <w:bookmarkStart w:id="4" w:name="_Toc19635015"/>
       <w:r>
         <w:rPr>
           <w:rFonts w:ascii="Raleway" w:hAnsi="Raleway"/>
@@ -1114,7 +1164,7 @@
         <w:lastRenderedPageBreak/>
         <w:t>Analyse des besoins</w:t>
       </w:r>
-      <w:bookmarkEnd w:id="3"/>
+      <w:bookmarkEnd w:id="4"/>
     </w:p>
     <w:p>
       <w:pPr>
@@ -1258,108 +1308,99 @@
           <w:sz w:val="24"/>
           <w:szCs w:val="24"/>
         </w:rPr>
-        <w:t>what</w:t>
-      </w:r>
-      <w:bookmarkStart w:id="4" w:name="_GoBack"/>
-      <w:bookmarkEnd w:id="4"/>
+        <w:t>whatsapp</w:t>
+      </w:r>
+      <w:proofErr w:type="spellEnd"/>
       <w:r>
         <w:rPr>
           <w:rFonts w:ascii="Raleway Light" w:hAnsi="Raleway Light"/>
           <w:sz w:val="24"/>
           <w:szCs w:val="24"/>
         </w:rPr>
-        <w:t>sapp</w:t>
-      </w:r>
-      <w:proofErr w:type="spellEnd"/>
+        <w:t xml:space="preserve">, </w:t>
+      </w:r>
+      <w:proofErr w:type="spellStart"/>
       <w:r>
         <w:rPr>
           <w:rFonts w:ascii="Raleway Light" w:hAnsi="Raleway Light"/>
           <w:sz w:val="24"/>
           <w:szCs w:val="24"/>
         </w:rPr>
-        <w:t xml:space="preserve">, </w:t>
-      </w:r>
-      <w:proofErr w:type="spellStart"/>
+        <w:t>skype</w:t>
+      </w:r>
+      <w:proofErr w:type="spellEnd"/>
       <w:r>
         <w:rPr>
           <w:rFonts w:ascii="Raleway Light" w:hAnsi="Raleway Light"/>
           <w:sz w:val="24"/>
           <w:szCs w:val="24"/>
         </w:rPr>
-        <w:t>skype</w:t>
-      </w:r>
-      <w:proofErr w:type="spellEnd"/>
+        <w:t xml:space="preserve">, </w:t>
+      </w:r>
+      <w:proofErr w:type="spellStart"/>
       <w:r>
         <w:rPr>
           <w:rFonts w:ascii="Raleway Light" w:hAnsi="Raleway Light"/>
           <w:sz w:val="24"/>
           <w:szCs w:val="24"/>
         </w:rPr>
-        <w:t xml:space="preserve">, </w:t>
-      </w:r>
-      <w:proofErr w:type="spellStart"/>
+        <w:t>facebook</w:t>
+      </w:r>
+      <w:proofErr w:type="spellEnd"/>
       <w:r>
         <w:rPr>
           <w:rFonts w:ascii="Raleway Light" w:hAnsi="Raleway Light"/>
           <w:sz w:val="24"/>
           <w:szCs w:val="24"/>
         </w:rPr>
-        <w:t>facebook</w:t>
-      </w:r>
-      <w:proofErr w:type="spellEnd"/>
-      <w:r>
+        <w:t>, etc.)</w:t>
+      </w:r>
+    </w:p>
+    <w:p>
+      <w:pPr>
+        <w:spacing w:line="360" w:lineRule="auto"/>
+        <w:jc w:val="both"/>
         <w:rPr>
           <w:rFonts w:ascii="Raleway Light" w:hAnsi="Raleway Light"/>
           <w:sz w:val="24"/>
           <w:szCs w:val="24"/>
         </w:rPr>
-        <w:t>, etc.)</w:t>
-      </w:r>
-    </w:p>
-    <w:p>
-      <w:pPr>
-        <w:spacing w:line="360" w:lineRule="auto"/>
-        <w:jc w:val="both"/>
+      </w:pPr>
+      <w:r>
         <w:rPr>
           <w:rFonts w:ascii="Raleway Light" w:hAnsi="Raleway Light"/>
           <w:sz w:val="24"/>
           <w:szCs w:val="24"/>
         </w:rPr>
-      </w:pPr>
-      <w:r>
+        <w:t>Nous devons également donner la possibilité à l’utilisateur d’établir un plan de lecture et de pouvoir prendre de notes.</w:t>
+      </w:r>
+    </w:p>
+    <w:p>
+      <w:pPr>
+        <w:spacing w:line="360" w:lineRule="auto"/>
+        <w:jc w:val="both"/>
+        <w:rPr>
+          <w:rFonts w:ascii="Raleway" w:hAnsi="Raleway"/>
+          <w:sz w:val="24"/>
+          <w:szCs w:val="24"/>
+        </w:rPr>
+      </w:pPr>
+    </w:p>
+    <w:p>
+      <w:pPr>
+        <w:spacing w:line="360" w:lineRule="auto"/>
+        <w:jc w:val="both"/>
         <w:rPr>
           <w:rFonts w:ascii="Raleway Light" w:hAnsi="Raleway Light"/>
           <w:sz w:val="24"/>
           <w:szCs w:val="24"/>
         </w:rPr>
-        <w:t>Nous devons également donner la possibilité à l’utilisateur d’établir un plan de lecture et de pouvoir prendre de notes.</w:t>
-      </w:r>
-    </w:p>
-    <w:p>
-      <w:pPr>
-        <w:spacing w:line="360" w:lineRule="auto"/>
-        <w:jc w:val="both"/>
-        <w:rPr>
-          <w:rFonts w:ascii="Raleway" w:hAnsi="Raleway"/>
-          <w:sz w:val="24"/>
-          <w:szCs w:val="24"/>
-        </w:rPr>
-      </w:pPr>
-    </w:p>
-    <w:p>
-      <w:pPr>
-        <w:spacing w:line="360" w:lineRule="auto"/>
-        <w:jc w:val="both"/>
-        <w:rPr>
-          <w:rFonts w:ascii="Raleway Light" w:hAnsi="Raleway Light"/>
-          <w:sz w:val="24"/>
-          <w:szCs w:val="24"/>
-        </w:rPr>
       </w:pPr>
     </w:p>
     <w:sectPr>
       <w:pgSz w:w="11906" w:h="16838"/>
       <w:pgMar w:top="1417" w:right="1417" w:bottom="1417" w:left="1417" w:header="708" w:footer="708" w:gutter="0"/>
+      <w:pgNumType w:start="1"/>
       <w:cols w:space="708"/>
       <w:docGrid w:linePitch="360"/>
     </w:sectPr>
@@ -1368,7 +1409,7 @@
 </file>
 
 <file path=word/endnotes.xml><?xml version="1.0" encoding="utf-8"?>
-<w:endnotes xmlns:wpc="http://schemas.microsoft.com/office/word/2010/wordprocessingCanvas" xmlns:mc="http://schemas.openxmlformats.org/markup-compatibility/2006" xmlns:o="urn:schemas-microsoft-com:office:office" xmlns:r="http://schemas.openxmlformats.org/officeDocument/2006/relationships" xmlns:m="http://schemas.openxmlformats.org/officeDocument/2006/math" xmlns:v="urn:schemas-microsoft-com:vml" xmlns:wp14="http://schemas.microsoft.com/office/word/2010/wordprocessingDrawing" xmlns:wp="http://schemas.openxmlformats.org/drawingml/2006/wordprocessingDrawing" xmlns:w10="urn:schemas-microsoft-com:office:word" xmlns:w="http://schemas.openxmlformats.org/wordprocessingml/2006/main" xmlns:w14="http://schemas.microsoft.com/office/word/2010/wordml" xmlns:w15="http://schemas.microsoft.com/office/word/2012/wordml" xmlns:wpg="http://schemas.microsoft.com/office/word/2010/wordprocessingGroup" xmlns:wpi="http://schemas.microsoft.com/office/word/2010/wordprocessingInk" xmlns:wne="http://schemas.microsoft.com/office/word/2006/wordml" xmlns:wps="http://schemas.microsoft.com/office/word/2010/wordprocessingShape" mc:Ignorable="w14 w15 wp14">
+<w:endnotes xmlns:wpc="http://schemas.microsoft.com/office/word/2010/wordprocessingCanvas" xmlns:cx="http://schemas.microsoft.com/office/drawing/2014/chartex" xmlns:mc="http://schemas.openxmlformats.org/markup-compatibility/2006" xmlns:o="urn:schemas-microsoft-com:office:office" xmlns:r="http://schemas.openxmlformats.org/officeDocument/2006/relationships" xmlns:m="http://schemas.openxmlformats.org/officeDocument/2006/math" xmlns:v="urn:schemas-microsoft-com:vml" xmlns:wp14="http://schemas.microsoft.com/office/word/2010/wordprocessingDrawing" xmlns:wp="http://schemas.openxmlformats.org/drawingml/2006/wordprocessingDrawing" xmlns:w10="urn:schemas-microsoft-com:office:word" xmlns:w="http://schemas.openxmlformats.org/wordprocessingml/2006/main" xmlns:w14="http://schemas.microsoft.com/office/word/2010/wordml" xmlns:w15="http://schemas.microsoft.com/office/word/2012/wordml" xmlns:w16se="http://schemas.microsoft.com/office/word/2015/wordml/symex" xmlns:wpg="http://schemas.microsoft.com/office/word/2010/wordprocessingGroup" xmlns:wpi="http://schemas.microsoft.com/office/word/2010/wordprocessingInk" xmlns:wne="http://schemas.microsoft.com/office/word/2006/wordml" xmlns:wps="http://schemas.microsoft.com/office/word/2010/wordprocessingShape" mc:Ignorable="w14 w15 w16se wp14">
   <w:endnote w:type="separator" w:id="-1">
     <w:p>
       <w:pPr>
@@ -1393,10 +1434,10 @@
 </file>
 
 <file path=word/footer1.xml><?xml version="1.0" encoding="utf-8"?>
-<w:ftr xmlns:wpc="http://schemas.microsoft.com/office/word/2010/wordprocessingCanvas" xmlns:mc="http://schemas.openxmlformats.org/markup-compatibility/2006" xmlns:o="urn:schemas-microsoft-com:office:office" xmlns:r="http://schemas.openxmlformats.org/officeDocument/2006/relationships" xmlns:m="http://schemas.openxmlformats.org/officeDocument/2006/math" xmlns:v="urn:schemas-microsoft-com:vml" xmlns:wp14="http://schemas.microsoft.com/office/word/2010/wordprocessingDrawing" xmlns:wp="http://schemas.openxmlformats.org/drawingml/2006/wordprocessingDrawing" xmlns:w10="urn:schemas-microsoft-com:office:word" xmlns:w="http://schemas.openxmlformats.org/wordprocessingml/2006/main" xmlns:w14="http://schemas.microsoft.com/office/word/2010/wordml" xmlns:w15="http://schemas.microsoft.com/office/word/2012/wordml" xmlns:wpg="http://schemas.microsoft.com/office/word/2010/wordprocessingGroup" xmlns:wpi="http://schemas.microsoft.com/office/word/2010/wordprocessingInk" xmlns:wne="http://schemas.microsoft.com/office/word/2006/wordml" xmlns:wps="http://schemas.microsoft.com/office/word/2010/wordprocessingShape" mc:Ignorable="w14 w15 wp14">
+<w:ftr xmlns:wpc="http://schemas.microsoft.com/office/word/2010/wordprocessingCanvas" xmlns:cx="http://schemas.microsoft.com/office/drawing/2014/chartex" xmlns:mc="http://schemas.openxmlformats.org/markup-compatibility/2006" xmlns:o="urn:schemas-microsoft-com:office:office" xmlns:r="http://schemas.openxmlformats.org/officeDocument/2006/relationships" xmlns:m="http://schemas.openxmlformats.org/officeDocument/2006/math" xmlns:v="urn:schemas-microsoft-com:vml" xmlns:wp14="http://schemas.microsoft.com/office/word/2010/wordprocessingDrawing" xmlns:wp="http://schemas.openxmlformats.org/drawingml/2006/wordprocessingDrawing" xmlns:w10="urn:schemas-microsoft-com:office:word" xmlns:w="http://schemas.openxmlformats.org/wordprocessingml/2006/main" xmlns:w14="http://schemas.microsoft.com/office/word/2010/wordml" xmlns:w15="http://schemas.microsoft.com/office/word/2012/wordml" xmlns:w16se="http://schemas.microsoft.com/office/word/2015/wordml/symex" xmlns:wpg="http://schemas.microsoft.com/office/word/2010/wordprocessingGroup" xmlns:wpi="http://schemas.microsoft.com/office/word/2010/wordprocessingInk" xmlns:wne="http://schemas.microsoft.com/office/word/2006/wordml" xmlns:wps="http://schemas.microsoft.com/office/word/2010/wordprocessingShape" mc:Ignorable="w14 w15 w16se wp14">
   <w:p>
     <w:pPr>
-      <w:pStyle w:val="Pieddepage"/>
+      <w:pStyle w:val="Footer"/>
       <w:tabs>
         <w:tab w:val="clear" w:pos="4536"/>
         <w:tab w:val="clear" w:pos="9072"/>
@@ -1416,7 +1457,7 @@
         <w:r>
           <w:rPr>
             <w:noProof/>
-            <w:lang w:eastAsia="fr-FR"/>
+            <w:lang w:val="en-US"/>
           </w:rPr>
           <mc:AlternateContent>
             <mc:Choice Requires="wps">
@@ -1483,7 +1524,7 @@
                                 <w:rPr>
                                   <w:noProof/>
                                 </w:rPr>
-                                <w:t>6</w:t>
+                                <w:t>1</w:t>
                               </w:r>
                               <w:r>
                                 <w:fldChar w:fldCharType="end"/>
@@ -1546,7 +1587,7 @@
                           <w:rPr>
                             <w:noProof/>
                           </w:rPr>
-                          <w:t>6</w:t>
+                          <w:t>1</w:t>
                         </w:r>
                         <w:r>
                           <w:fldChar w:fldCharType="end"/>
@@ -1563,7 +1604,7 @@
         <w:r>
           <w:rPr>
             <w:noProof/>
-            <w:lang w:eastAsia="fr-FR"/>
+            <w:lang w:val="en-US"/>
           </w:rPr>
           <mc:AlternateContent>
             <mc:Choice Requires="wps">
@@ -1650,7 +1691,7 @@
 </file>
 
 <file path=word/footnotes.xml><?xml version="1.0" encoding="utf-8"?>
-<w:footnotes xmlns:wpc="http://schemas.microsoft.com/office/word/2010/wordprocessingCanvas" xmlns:mc="http://schemas.openxmlformats.org/markup-compatibility/2006" xmlns:o="urn:schemas-microsoft-com:office:office" xmlns:r="http://schemas.openxmlformats.org/officeDocument/2006/relationships" xmlns:m="http://schemas.openxmlformats.org/officeDocument/2006/math" xmlns:v="urn:schemas-microsoft-com:vml" xmlns:wp14="http://schemas.microsoft.com/office/word/2010/wordprocessingDrawing" xmlns:wp="http://schemas.openxmlformats.org/drawingml/2006/wordprocessingDrawing" xmlns:w10="urn:schemas-microsoft-com:office:word" xmlns:w="http://schemas.openxmlformats.org/wordprocessingml/2006/main" xmlns:w14="http://schemas.microsoft.com/office/word/2010/wordml" xmlns:w15="http://schemas.microsoft.com/office/word/2012/wordml" xmlns:wpg="http://schemas.microsoft.com/office/word/2010/wordprocessingGroup" xmlns:wpi="http://schemas.microsoft.com/office/word/2010/wordprocessingInk" xmlns:wne="http://schemas.microsoft.com/office/word/2006/wordml" xmlns:wps="http://schemas.microsoft.com/office/word/2010/wordprocessingShape" mc:Ignorable="w14 w15 wp14">
+<w:footnotes xmlns:wpc="http://schemas.microsoft.com/office/word/2010/wordprocessingCanvas" xmlns:cx="http://schemas.microsoft.com/office/drawing/2014/chartex" xmlns:mc="http://schemas.openxmlformats.org/markup-compatibility/2006" xmlns:o="urn:schemas-microsoft-com:office:office" xmlns:r="http://schemas.openxmlformats.org/officeDocument/2006/relationships" xmlns:m="http://schemas.openxmlformats.org/officeDocument/2006/math" xmlns:v="urn:schemas-microsoft-com:vml" xmlns:wp14="http://schemas.microsoft.com/office/word/2010/wordprocessingDrawing" xmlns:wp="http://schemas.openxmlformats.org/drawingml/2006/wordprocessingDrawing" xmlns:w10="urn:schemas-microsoft-com:office:word" xmlns:w="http://schemas.openxmlformats.org/wordprocessingml/2006/main" xmlns:w14="http://schemas.microsoft.com/office/word/2010/wordml" xmlns:w15="http://schemas.microsoft.com/office/word/2012/wordml" xmlns:w16se="http://schemas.microsoft.com/office/word/2015/wordml/symex" xmlns:wpg="http://schemas.microsoft.com/office/word/2010/wordprocessingGroup" xmlns:wpi="http://schemas.microsoft.com/office/word/2010/wordprocessingInk" xmlns:wne="http://schemas.microsoft.com/office/word/2006/wordml" xmlns:wps="http://schemas.microsoft.com/office/word/2010/wordprocessingShape" mc:Ignorable="w14 w15 w16se wp14">
   <w:footnote w:type="separator" w:id="-1">
     <w:p>
       <w:pPr>
@@ -1675,7 +1716,7 @@
 </file>
 
 <file path=word/styles.xml><?xml version="1.0" encoding="utf-8"?>
-<w:styles xmlns:mc="http://schemas.openxmlformats.org/markup-compatibility/2006" xmlns:r="http://schemas.openxmlformats.org/officeDocument/2006/relationships" xmlns:w="http://schemas.openxmlformats.org/wordprocessingml/2006/main" xmlns:w14="http://schemas.microsoft.com/office/word/2010/wordml" xmlns:w15="http://schemas.microsoft.com/office/word/2012/wordml" mc:Ignorable="w14 w15">
+<w:styles xmlns:mc="http://schemas.openxmlformats.org/markup-compatibility/2006" xmlns:r="http://schemas.openxmlformats.org/officeDocument/2006/relationships" xmlns:w="http://schemas.openxmlformats.org/wordprocessingml/2006/main" xmlns:w14="http://schemas.microsoft.com/office/word/2010/wordml" xmlns:w15="http://schemas.microsoft.com/office/word/2012/wordml" xmlns:w16se="http://schemas.microsoft.com/office/word/2015/wordml/symex" mc:Ignorable="w14 w15 w16se">
   <w:docDefaults>
     <w:rPrDefault>
       <w:rPr>
@@ -2068,11 +2109,11 @@
     <w:name w:val="Normal"/>
     <w:qFormat/>
   </w:style>
-  <w:style w:type="paragraph" w:styleId="Titre1">
+  <w:style w:type="paragraph" w:styleId="Heading1">
     <w:name w:val="heading 1"/>
     <w:basedOn w:val="Normal"/>
     <w:next w:val="Normal"/>
-    <w:link w:val="Titre1Car"/>
+    <w:link w:val="Heading1Char"/>
     <w:uiPriority w:val="9"/>
     <w:qFormat/>
     <w:rsid w:val="008146D9"/>
@@ -2089,13 +2130,13 @@
       <w:szCs w:val="32"/>
     </w:rPr>
   </w:style>
-  <w:style w:type="character" w:default="1" w:styleId="Policepardfaut">
+  <w:style w:type="character" w:default="1" w:styleId="DefaultParagraphFont">
     <w:name w:val="Default Paragraph Font"/>
     <w:uiPriority w:val="1"/>
     <w:semiHidden/>
     <w:unhideWhenUsed/>
   </w:style>
-  <w:style w:type="table" w:default="1" w:styleId="TableauNormal">
+  <w:style w:type="table" w:default="1" w:styleId="TableNormal">
     <w:name w:val="Normal Table"/>
     <w:uiPriority w:val="99"/>
     <w:semiHidden/>
@@ -2110,16 +2151,16 @@
       </w:tblCellMar>
     </w:tblPr>
   </w:style>
-  <w:style w:type="numbering" w:default="1" w:styleId="Aucuneliste">
+  <w:style w:type="numbering" w:default="1" w:styleId="NoList">
     <w:name w:val="No List"/>
     <w:uiPriority w:val="99"/>
     <w:semiHidden/>
     <w:unhideWhenUsed/>
   </w:style>
-  <w:style w:type="paragraph" w:styleId="En-tte">
+  <w:style w:type="paragraph" w:styleId="Header">
     <w:name w:val="header"/>
     <w:basedOn w:val="Normal"/>
-    <w:link w:val="En-tteCar"/>
+    <w:link w:val="HeaderChar"/>
     <w:uiPriority w:val="99"/>
     <w:unhideWhenUsed/>
     <w:rsid w:val="00DC7F34"/>
@@ -2131,17 +2172,17 @@
       <w:spacing w:after="0" w:line="240" w:lineRule="auto"/>
     </w:pPr>
   </w:style>
-  <w:style w:type="character" w:customStyle="1" w:styleId="En-tteCar">
-    <w:name w:val="En-tête Car"/>
-    <w:basedOn w:val="Policepardfaut"/>
-    <w:link w:val="En-tte"/>
+  <w:style w:type="character" w:customStyle="1" w:styleId="HeaderChar">
+    <w:name w:val="Header Char"/>
+    <w:basedOn w:val="DefaultParagraphFont"/>
+    <w:link w:val="Header"/>
     <w:uiPriority w:val="99"/>
     <w:rsid w:val="00DC7F34"/>
   </w:style>
-  <w:style w:type="paragraph" w:styleId="Pieddepage">
+  <w:style w:type="paragraph" w:styleId="Footer">
     <w:name w:val="footer"/>
     <w:basedOn w:val="Normal"/>
-    <w:link w:val="PieddepageCar"/>
+    <w:link w:val="FooterChar"/>
     <w:uiPriority w:val="99"/>
     <w:unhideWhenUsed/>
     <w:rsid w:val="00DC7F34"/>
@@ -2153,17 +2194,17 @@
       <w:spacing w:after="0" w:line="240" w:lineRule="auto"/>
     </w:pPr>
   </w:style>
-  <w:style w:type="character" w:customStyle="1" w:styleId="PieddepageCar">
-    <w:name w:val="Pied de page Car"/>
-    <w:basedOn w:val="Policepardfaut"/>
-    <w:link w:val="Pieddepage"/>
+  <w:style w:type="character" w:customStyle="1" w:styleId="FooterChar">
+    <w:name w:val="Footer Char"/>
+    <w:basedOn w:val="DefaultParagraphFont"/>
+    <w:link w:val="Footer"/>
     <w:uiPriority w:val="99"/>
     <w:rsid w:val="00DC7F34"/>
   </w:style>
-  <w:style w:type="character" w:customStyle="1" w:styleId="Titre1Car">
-    <w:name w:val="Titre 1 Car"/>
-    <w:basedOn w:val="Policepardfaut"/>
-    <w:link w:val="Titre1"/>
+  <w:style w:type="character" w:customStyle="1" w:styleId="Heading1Char">
+    <w:name w:val="Heading 1 Char"/>
+    <w:basedOn w:val="DefaultParagraphFont"/>
+    <w:link w:val="Heading1"/>
     <w:uiPriority w:val="9"/>
     <w:rsid w:val="008146D9"/>
     <w:rPr>
@@ -2173,16 +2214,15 @@
       <w:szCs w:val="32"/>
     </w:rPr>
   </w:style>
-  <w:style w:type="table" w:styleId="Grilledutableau">
+  <w:style w:type="table" w:styleId="TableGrid">
     <w:name w:val="Table Grid"/>
-    <w:basedOn w:val="TableauNormal"/>
+    <w:basedOn w:val="TableNormal"/>
     <w:uiPriority w:val="39"/>
     <w:rsid w:val="00D76AC3"/>
     <w:pPr>
       <w:spacing w:after="0" w:line="240" w:lineRule="auto"/>
     </w:pPr>
     <w:tblPr>
-      <w:tblInd w:w="0" w:type="dxa"/>
       <w:tblBorders>
         <w:top w:val="single" w:sz="4" w:space="0" w:color="auto"/>
         <w:left w:val="single" w:sz="4" w:space="0" w:color="auto"/>
@@ -2191,17 +2231,11 @@
         <w:insideH w:val="single" w:sz="4" w:space="0" w:color="auto"/>
         <w:insideV w:val="single" w:sz="4" w:space="0" w:color="auto"/>
       </w:tblBorders>
-      <w:tblCellMar>
-        <w:top w:w="0" w:type="dxa"/>
-        <w:left w:w="108" w:type="dxa"/>
-        <w:bottom w:w="0" w:type="dxa"/>
-        <w:right w:w="108" w:type="dxa"/>
-      </w:tblCellMar>
     </w:tblPr>
   </w:style>
-  <w:style w:type="table" w:styleId="Tableausimple1">
+  <w:style w:type="table" w:styleId="PlainTable1">
     <w:name w:val="Plain Table 1"/>
-    <w:basedOn w:val="TableauNormal"/>
+    <w:basedOn w:val="TableNormal"/>
     <w:uiPriority w:val="41"/>
     <w:rsid w:val="00D76AC3"/>
     <w:pPr>
@@ -2210,7 +2244,6 @@
     <w:tblPr>
       <w:tblStyleRowBandSize w:val="1"/>
       <w:tblStyleColBandSize w:val="1"/>
-      <w:tblInd w:w="0" w:type="dxa"/>
       <w:tblBorders>
         <w:top w:val="single" w:sz="4" w:space="0" w:color="BFBFBF" w:themeColor="background1" w:themeShade="BF"/>
         <w:left w:val="single" w:sz="4" w:space="0" w:color="BFBFBF" w:themeColor="background1" w:themeShade="BF"/>
@@ -2219,12 +2252,6 @@
         <w:insideH w:val="single" w:sz="4" w:space="0" w:color="BFBFBF" w:themeColor="background1" w:themeShade="BF"/>
         <w:insideV w:val="single" w:sz="4" w:space="0" w:color="BFBFBF" w:themeColor="background1" w:themeShade="BF"/>
       </w:tblBorders>
-      <w:tblCellMar>
-        <w:top w:w="0" w:type="dxa"/>
-        <w:left w:w="108" w:type="dxa"/>
-        <w:bottom w:w="0" w:type="dxa"/>
-        <w:right w:w="108" w:type="dxa"/>
-      </w:tblCellMar>
     </w:tblPr>
     <w:tblStylePr w:type="firstRow">
       <w:rPr>
@@ -2269,9 +2296,9 @@
       </w:tcPr>
     </w:tblStylePr>
   </w:style>
-  <w:style w:type="paragraph" w:styleId="En-ttedetabledesmatires">
+  <w:style w:type="paragraph" w:styleId="TOCHeading">
     <w:name w:val="TOC Heading"/>
-    <w:basedOn w:val="Titre1"/>
+    <w:basedOn w:val="Heading1"/>
     <w:next w:val="Normal"/>
     <w:uiPriority w:val="39"/>
     <w:unhideWhenUsed/>
@@ -2284,7 +2311,7 @@
       <w:lang w:eastAsia="fr-FR"/>
     </w:rPr>
   </w:style>
-  <w:style w:type="paragraph" w:styleId="TM1">
+  <w:style w:type="paragraph" w:styleId="TOC1">
     <w:name w:val="toc 1"/>
     <w:basedOn w:val="Normal"/>
     <w:next w:val="Normal"/>
@@ -2296,9 +2323,9 @@
       <w:spacing w:after="100"/>
     </w:pPr>
   </w:style>
-  <w:style w:type="character" w:styleId="Lienhypertexte">
+  <w:style w:type="character" w:styleId="Hyperlink">
     <w:name w:val="Hyperlink"/>
-    <w:basedOn w:val="Policepardfaut"/>
+    <w:basedOn w:val="DefaultParagraphFont"/>
     <w:uiPriority w:val="99"/>
     <w:unhideWhenUsed/>
     <w:rsid w:val="00A45BDB"/>
@@ -2576,7 +2603,7 @@
 </file>
 
 <file path=customXml/itemProps1.xml><?xml version="1.0" encoding="utf-8"?>
-<ds:datastoreItem xmlns:ds="http://schemas.openxmlformats.org/officeDocument/2006/customXml" ds:itemID="{DA4F9659-8E6A-480A-B72A-0D4FF61B0CDC}">
+<ds:datastoreItem xmlns:ds="http://schemas.openxmlformats.org/officeDocument/2006/customXml" ds:itemID="{F19794D0-B2F0-48A2-8B04-5F79FE75F9B1}">
   <ds:schemaRefs>
     <ds:schemaRef ds:uri="http://schemas.openxmlformats.org/officeDocument/2006/bibliography"/>
   </ds:schemaRefs>

</xml_diff>